<commit_message>
working on core, common, etc
</commit_message>
<xml_diff>
--- a/documents/DRAFT-cybox-v2.1.1-wd01-part14-code-object.docx
+++ b/documents/DRAFT-cybox-v2.1.1-wd01-part14-code-object.docx
@@ -11,6 +11,7 @@
           <w:szCs w:val="28"/>
         </w:rPr>
       </w:pPr>
+      <w:proofErr w:type="spellStart"/>
       <w:r>
         <w:rPr>
           <w:sz w:val="28"/>
@@ -26,6 +27,7 @@
         </w:rPr>
         <w:t>TM</w:t>
       </w:r>
+      <w:proofErr w:type="spellEnd"/>
       <w:r>
         <w:rPr>
           <w:sz w:val="28"/>
@@ -318,6 +320,7 @@
         <w:ind w:left="1080"/>
       </w:pPr>
       <w:bookmarkStart w:id="2" w:name="RelatedWork"/>
+      <w:proofErr w:type="spellStart"/>
       <w:r>
         <w:rPr>
           <w:i/>
@@ -331,6 +334,7 @@
         </w:rPr>
         <w:t>TM</w:t>
       </w:r>
+      <w:proofErr w:type="spellEnd"/>
       <w:r>
         <w:rPr>
           <w:i/>
@@ -366,6 +370,7 @@
         </w:tabs>
         <w:ind w:left="1080"/>
       </w:pPr>
+      <w:proofErr w:type="spellStart"/>
       <w:r>
         <w:rPr>
           <w:i/>
@@ -379,6 +384,7 @@
         </w:rPr>
         <w:t>TM</w:t>
       </w:r>
+      <w:proofErr w:type="spellEnd"/>
       <w:r>
         <w:rPr>
           <w:i/>
@@ -432,6 +438,7 @@
         </w:tabs>
         <w:ind w:left="1080"/>
       </w:pPr>
+      <w:proofErr w:type="spellStart"/>
       <w:r>
         <w:rPr>
           <w:i/>
@@ -445,6 +452,7 @@
         </w:rPr>
         <w:t>TM</w:t>
       </w:r>
+      <w:proofErr w:type="spellEnd"/>
       <w:r>
         <w:rPr>
           <w:i/>
@@ -486,6 +494,7 @@
         </w:tabs>
         <w:ind w:left="1080"/>
       </w:pPr>
+      <w:proofErr w:type="spellStart"/>
       <w:r>
         <w:rPr>
           <w:i/>
@@ -499,6 +508,7 @@
         </w:rPr>
         <w:t>TM</w:t>
       </w:r>
+      <w:proofErr w:type="spellEnd"/>
       <w:r>
         <w:rPr>
           <w:i/>
@@ -552,6 +562,7 @@
         </w:tabs>
         <w:ind w:left="1080"/>
       </w:pPr>
+      <w:proofErr w:type="spellStart"/>
       <w:r>
         <w:rPr>
           <w:i/>
@@ -565,6 +576,7 @@
         </w:rPr>
         <w:t>TM</w:t>
       </w:r>
+      <w:proofErr w:type="spellEnd"/>
       <w:r>
         <w:rPr>
           <w:i/>
@@ -618,6 +630,7 @@
         </w:tabs>
         <w:ind w:left="1080"/>
       </w:pPr>
+      <w:proofErr w:type="spellStart"/>
       <w:r>
         <w:rPr>
           <w:i/>
@@ -631,6 +644,7 @@
         </w:rPr>
         <w:t>TM</w:t>
       </w:r>
+      <w:proofErr w:type="spellEnd"/>
       <w:r>
         <w:rPr>
           <w:i/>
@@ -684,6 +698,7 @@
         </w:tabs>
         <w:ind w:left="1080"/>
       </w:pPr>
+      <w:proofErr w:type="spellStart"/>
       <w:r>
         <w:rPr>
           <w:i/>
@@ -697,6 +712,7 @@
         </w:rPr>
         <w:t>TM</w:t>
       </w:r>
+      <w:proofErr w:type="spellEnd"/>
       <w:r>
         <w:rPr>
           <w:i/>
@@ -750,6 +766,7 @@
         </w:tabs>
         <w:ind w:left="1080"/>
       </w:pPr>
+      <w:proofErr w:type="spellStart"/>
       <w:r>
         <w:rPr>
           <w:i/>
@@ -763,6 +780,7 @@
         </w:rPr>
         <w:t>TM</w:t>
       </w:r>
+      <w:proofErr w:type="spellEnd"/>
       <w:r>
         <w:rPr>
           <w:i/>
@@ -816,6 +834,7 @@
         </w:tabs>
         <w:ind w:left="1080"/>
       </w:pPr>
+      <w:proofErr w:type="spellStart"/>
       <w:r>
         <w:rPr>
           <w:i/>
@@ -829,6 +848,7 @@
         </w:rPr>
         <w:t>TM</w:t>
       </w:r>
+      <w:proofErr w:type="spellEnd"/>
       <w:r>
         <w:rPr>
           <w:i/>
@@ -882,6 +902,7 @@
         </w:tabs>
         <w:ind w:left="1080"/>
       </w:pPr>
+      <w:proofErr w:type="spellStart"/>
       <w:r>
         <w:rPr>
           <w:i/>
@@ -895,6 +916,7 @@
         </w:rPr>
         <w:t>TM</w:t>
       </w:r>
+      <w:proofErr w:type="spellEnd"/>
       <w:r>
         <w:rPr>
           <w:i/>
@@ -948,6 +970,7 @@
         </w:tabs>
         <w:ind w:left="1080"/>
       </w:pPr>
+      <w:proofErr w:type="spellStart"/>
       <w:r>
         <w:rPr>
           <w:i/>
@@ -961,6 +984,7 @@
         </w:rPr>
         <w:t>TM</w:t>
       </w:r>
+      <w:proofErr w:type="spellEnd"/>
       <w:r>
         <w:rPr>
           <w:i/>
@@ -1014,6 +1038,7 @@
         </w:tabs>
         <w:ind w:left="1080"/>
       </w:pPr>
+      <w:proofErr w:type="spellStart"/>
       <w:r>
         <w:rPr>
           <w:i/>
@@ -1027,6 +1052,7 @@
         </w:rPr>
         <w:t>TM</w:t>
       </w:r>
+      <w:proofErr w:type="spellEnd"/>
       <w:r>
         <w:rPr>
           <w:i/>
@@ -1080,6 +1106,7 @@
         </w:tabs>
         <w:ind w:left="1080"/>
       </w:pPr>
+      <w:proofErr w:type="spellStart"/>
       <w:r>
         <w:rPr>
           <w:i/>
@@ -1093,6 +1120,7 @@
         </w:rPr>
         <w:t>TM</w:t>
       </w:r>
+      <w:proofErr w:type="spellEnd"/>
       <w:r>
         <w:rPr>
           <w:i/>
@@ -1146,6 +1174,7 @@
         </w:tabs>
         <w:ind w:left="1080"/>
       </w:pPr>
+      <w:proofErr w:type="spellStart"/>
       <w:r>
         <w:rPr>
           <w:i/>
@@ -1159,6 +1188,7 @@
         </w:rPr>
         <w:t>TM</w:t>
       </w:r>
+      <w:proofErr w:type="spellEnd"/>
       <w:r>
         <w:rPr>
           <w:i/>
@@ -1212,6 +1242,7 @@
         </w:tabs>
         <w:ind w:left="1080"/>
       </w:pPr>
+      <w:proofErr w:type="spellStart"/>
       <w:r>
         <w:rPr>
           <w:i/>
@@ -1225,6 +1256,7 @@
         </w:rPr>
         <w:t>TM</w:t>
       </w:r>
+      <w:proofErr w:type="spellEnd"/>
       <w:r>
         <w:rPr>
           <w:i/>
@@ -1278,6 +1310,7 @@
         </w:tabs>
         <w:ind w:left="1080"/>
       </w:pPr>
+      <w:proofErr w:type="spellStart"/>
       <w:r>
         <w:rPr>
           <w:i/>
@@ -1291,6 +1324,7 @@
         </w:rPr>
         <w:t>TM</w:t>
       </w:r>
+      <w:proofErr w:type="spellEnd"/>
       <w:r>
         <w:rPr>
           <w:i/>
@@ -1344,6 +1378,7 @@
         </w:tabs>
         <w:ind w:left="1080"/>
       </w:pPr>
+      <w:proofErr w:type="spellStart"/>
       <w:r>
         <w:rPr>
           <w:i/>
@@ -1357,6 +1392,7 @@
         </w:rPr>
         <w:t>TM</w:t>
       </w:r>
+      <w:proofErr w:type="spellEnd"/>
       <w:r>
         <w:rPr>
           <w:i/>
@@ -1410,6 +1446,7 @@
         </w:tabs>
         <w:ind w:left="1080"/>
       </w:pPr>
+      <w:proofErr w:type="spellStart"/>
       <w:r>
         <w:rPr>
           <w:i/>
@@ -1423,6 +1460,7 @@
         </w:rPr>
         <w:t>TM</w:t>
       </w:r>
+      <w:proofErr w:type="spellEnd"/>
       <w:r>
         <w:rPr>
           <w:i/>
@@ -1476,6 +1514,7 @@
         </w:tabs>
         <w:ind w:left="1080"/>
       </w:pPr>
+      <w:proofErr w:type="spellStart"/>
       <w:r>
         <w:rPr>
           <w:i/>
@@ -1489,6 +1528,7 @@
         </w:rPr>
         <w:t>TM</w:t>
       </w:r>
+      <w:proofErr w:type="spellEnd"/>
       <w:r>
         <w:rPr>
           <w:i/>
@@ -1542,6 +1582,7 @@
         </w:tabs>
         <w:ind w:left="1080"/>
       </w:pPr>
+      <w:proofErr w:type="spellStart"/>
       <w:r>
         <w:rPr>
           <w:i/>
@@ -1555,6 +1596,7 @@
         </w:rPr>
         <w:t>TM</w:t>
       </w:r>
+      <w:proofErr w:type="spellEnd"/>
       <w:r>
         <w:rPr>
           <w:i/>
@@ -1608,6 +1650,7 @@
         </w:tabs>
         <w:ind w:left="1080"/>
       </w:pPr>
+      <w:proofErr w:type="spellStart"/>
       <w:r>
         <w:rPr>
           <w:i/>
@@ -1621,6 +1664,7 @@
         </w:rPr>
         <w:t>TM</w:t>
       </w:r>
+      <w:proofErr w:type="spellEnd"/>
       <w:r>
         <w:rPr>
           <w:i/>
@@ -1674,6 +1718,7 @@
         </w:tabs>
         <w:ind w:left="1080"/>
       </w:pPr>
+      <w:proofErr w:type="spellStart"/>
       <w:r>
         <w:rPr>
           <w:i/>
@@ -1687,6 +1732,7 @@
         </w:rPr>
         <w:t>TM</w:t>
       </w:r>
+      <w:proofErr w:type="spellEnd"/>
       <w:r>
         <w:rPr>
           <w:i/>
@@ -1740,6 +1786,7 @@
         </w:tabs>
         <w:ind w:left="1080"/>
       </w:pPr>
+      <w:proofErr w:type="spellStart"/>
       <w:r>
         <w:rPr>
           <w:i/>
@@ -1753,6 +1800,7 @@
         </w:rPr>
         <w:t>TM</w:t>
       </w:r>
+      <w:proofErr w:type="spellEnd"/>
       <w:r>
         <w:rPr>
           <w:i/>
@@ -1806,6 +1854,7 @@
         </w:tabs>
         <w:ind w:left="1080"/>
       </w:pPr>
+      <w:proofErr w:type="spellStart"/>
       <w:r>
         <w:rPr>
           <w:i/>
@@ -1819,6 +1868,7 @@
         </w:rPr>
         <w:t>TM</w:t>
       </w:r>
+      <w:proofErr w:type="spellEnd"/>
       <w:r>
         <w:rPr>
           <w:i/>
@@ -1860,6 +1910,7 @@
         </w:tabs>
         <w:ind w:left="1080"/>
       </w:pPr>
+      <w:proofErr w:type="spellStart"/>
       <w:r>
         <w:rPr>
           <w:i/>
@@ -1873,6 +1924,7 @@
         </w:rPr>
         <w:t>TM</w:t>
       </w:r>
+      <w:proofErr w:type="spellEnd"/>
       <w:r>
         <w:rPr>
           <w:i/>
@@ -1926,6 +1978,7 @@
         </w:tabs>
         <w:ind w:left="1080"/>
       </w:pPr>
+      <w:proofErr w:type="spellStart"/>
       <w:r>
         <w:rPr>
           <w:i/>
@@ -1939,6 +1992,7 @@
         </w:rPr>
         <w:t>TM</w:t>
       </w:r>
+      <w:proofErr w:type="spellEnd"/>
       <w:r>
         <w:rPr>
           <w:i/>
@@ -1992,6 +2046,7 @@
         </w:tabs>
         <w:ind w:left="1080"/>
       </w:pPr>
+      <w:proofErr w:type="spellStart"/>
       <w:r>
         <w:rPr>
           <w:i/>
@@ -2005,6 +2060,7 @@
         </w:rPr>
         <w:t>TM</w:t>
       </w:r>
+      <w:proofErr w:type="spellEnd"/>
       <w:r>
         <w:rPr>
           <w:i/>
@@ -2058,6 +2114,7 @@
         </w:tabs>
         <w:ind w:left="1080"/>
       </w:pPr>
+      <w:proofErr w:type="spellStart"/>
       <w:r>
         <w:rPr>
           <w:i/>
@@ -2071,6 +2128,7 @@
         </w:rPr>
         <w:t>TM</w:t>
       </w:r>
+      <w:proofErr w:type="spellEnd"/>
       <w:r>
         <w:rPr>
           <w:i/>
@@ -2124,6 +2182,7 @@
         </w:tabs>
         <w:ind w:left="1080"/>
       </w:pPr>
+      <w:proofErr w:type="spellStart"/>
       <w:r>
         <w:rPr>
           <w:i/>
@@ -2137,6 +2196,7 @@
         </w:rPr>
         <w:t>TM</w:t>
       </w:r>
+      <w:proofErr w:type="spellEnd"/>
       <w:r>
         <w:rPr>
           <w:i/>
@@ -2190,6 +2250,7 @@
         </w:tabs>
         <w:ind w:left="1080"/>
       </w:pPr>
+      <w:proofErr w:type="spellStart"/>
       <w:r>
         <w:rPr>
           <w:i/>
@@ -2203,6 +2264,7 @@
         </w:rPr>
         <w:t>TM</w:t>
       </w:r>
+      <w:proofErr w:type="spellEnd"/>
       <w:r>
         <w:rPr>
           <w:i/>
@@ -2244,6 +2306,7 @@
         </w:tabs>
         <w:ind w:left="1080"/>
       </w:pPr>
+      <w:proofErr w:type="spellStart"/>
       <w:r>
         <w:rPr>
           <w:i/>
@@ -2257,6 +2320,7 @@
         </w:rPr>
         <w:t>TM</w:t>
       </w:r>
+      <w:proofErr w:type="spellEnd"/>
       <w:r>
         <w:rPr>
           <w:i/>
@@ -2298,6 +2362,7 @@
         </w:tabs>
         <w:ind w:left="1080"/>
       </w:pPr>
+      <w:proofErr w:type="spellStart"/>
       <w:r>
         <w:rPr>
           <w:i/>
@@ -2311,6 +2376,7 @@
         </w:rPr>
         <w:t>TM</w:t>
       </w:r>
+      <w:proofErr w:type="spellEnd"/>
       <w:r>
         <w:rPr>
           <w:i/>
@@ -2352,6 +2418,7 @@
         </w:tabs>
         <w:ind w:left="1080"/>
       </w:pPr>
+      <w:proofErr w:type="spellStart"/>
       <w:r>
         <w:rPr>
           <w:i/>
@@ -2365,6 +2432,7 @@
         </w:rPr>
         <w:t>TM</w:t>
       </w:r>
+      <w:proofErr w:type="spellEnd"/>
       <w:r>
         <w:rPr>
           <w:i/>
@@ -2406,6 +2474,7 @@
         </w:tabs>
         <w:ind w:left="1080"/>
       </w:pPr>
+      <w:proofErr w:type="spellStart"/>
       <w:r>
         <w:rPr>
           <w:i/>
@@ -2419,6 +2488,7 @@
         </w:rPr>
         <w:t>TM</w:t>
       </w:r>
+      <w:proofErr w:type="spellEnd"/>
       <w:r>
         <w:rPr>
           <w:i/>
@@ -2460,6 +2530,7 @@
         </w:tabs>
         <w:ind w:left="1080"/>
       </w:pPr>
+      <w:proofErr w:type="spellStart"/>
       <w:r>
         <w:rPr>
           <w:i/>
@@ -2474,6 +2545,7 @@
         </w:rPr>
         <w:t>TM</w:t>
       </w:r>
+      <w:proofErr w:type="spellEnd"/>
       <w:r>
         <w:rPr>
           <w:i/>
@@ -2515,6 +2587,7 @@
         </w:tabs>
         <w:ind w:left="1080"/>
       </w:pPr>
+      <w:proofErr w:type="spellStart"/>
       <w:r>
         <w:rPr>
           <w:i/>
@@ -2528,6 +2601,7 @@
         </w:rPr>
         <w:t>TM</w:t>
       </w:r>
+      <w:proofErr w:type="spellEnd"/>
       <w:r>
         <w:rPr>
           <w:i/>
@@ -2569,6 +2643,7 @@
         </w:tabs>
         <w:ind w:left="1080"/>
       </w:pPr>
+      <w:proofErr w:type="spellStart"/>
       <w:r>
         <w:rPr>
           <w:i/>
@@ -2582,6 +2657,7 @@
         </w:rPr>
         <w:t>TM</w:t>
       </w:r>
+      <w:proofErr w:type="spellEnd"/>
       <w:r>
         <w:rPr>
           <w:i/>
@@ -2623,6 +2699,7 @@
         </w:tabs>
         <w:ind w:left="1080"/>
       </w:pPr>
+      <w:proofErr w:type="spellStart"/>
       <w:r>
         <w:rPr>
           <w:i/>
@@ -2636,6 +2713,7 @@
         </w:rPr>
         <w:t>TM</w:t>
       </w:r>
+      <w:proofErr w:type="spellEnd"/>
       <w:r>
         <w:rPr>
           <w:i/>
@@ -2677,6 +2755,7 @@
         </w:tabs>
         <w:ind w:left="1080"/>
       </w:pPr>
+      <w:proofErr w:type="spellStart"/>
       <w:r>
         <w:rPr>
           <w:i/>
@@ -2690,6 +2769,7 @@
         </w:rPr>
         <w:t>TM</w:t>
       </w:r>
+      <w:proofErr w:type="spellEnd"/>
       <w:r>
         <w:rPr>
           <w:i/>
@@ -2731,6 +2811,7 @@
         </w:tabs>
         <w:ind w:left="1080"/>
       </w:pPr>
+      <w:proofErr w:type="spellStart"/>
       <w:r>
         <w:rPr>
           <w:i/>
@@ -2744,6 +2825,7 @@
         </w:rPr>
         <w:t>TM</w:t>
       </w:r>
+      <w:proofErr w:type="spellEnd"/>
       <w:r>
         <w:rPr>
           <w:i/>
@@ -2785,6 +2867,7 @@
         </w:tabs>
         <w:ind w:left="1080"/>
       </w:pPr>
+      <w:proofErr w:type="spellStart"/>
       <w:r>
         <w:rPr>
           <w:i/>
@@ -2798,6 +2881,7 @@
         </w:rPr>
         <w:t>TM</w:t>
       </w:r>
+      <w:proofErr w:type="spellEnd"/>
       <w:r>
         <w:rPr>
           <w:i/>
@@ -2839,6 +2923,7 @@
         </w:tabs>
         <w:ind w:left="1080"/>
       </w:pPr>
+      <w:proofErr w:type="spellStart"/>
       <w:r>
         <w:rPr>
           <w:i/>
@@ -2852,6 +2937,7 @@
         </w:rPr>
         <w:t>TM</w:t>
       </w:r>
+      <w:proofErr w:type="spellEnd"/>
       <w:r>
         <w:rPr>
           <w:i/>
@@ -2893,6 +2979,7 @@
         </w:tabs>
         <w:ind w:left="1080"/>
       </w:pPr>
+      <w:proofErr w:type="spellStart"/>
       <w:r>
         <w:rPr>
           <w:i/>
@@ -2906,6 +2993,7 @@
         </w:rPr>
         <w:t>TM</w:t>
       </w:r>
+      <w:proofErr w:type="spellEnd"/>
       <w:r>
         <w:rPr>
           <w:i/>
@@ -2947,6 +3035,7 @@
         </w:tabs>
         <w:ind w:left="1080"/>
       </w:pPr>
+      <w:proofErr w:type="spellStart"/>
       <w:r>
         <w:rPr>
           <w:i/>
@@ -2960,6 +3049,7 @@
         </w:rPr>
         <w:t>TM</w:t>
       </w:r>
+      <w:proofErr w:type="spellEnd"/>
       <w:r>
         <w:rPr>
           <w:i/>
@@ -3001,6 +3091,7 @@
         </w:tabs>
         <w:ind w:left="1080"/>
       </w:pPr>
+      <w:proofErr w:type="spellStart"/>
       <w:r>
         <w:rPr>
           <w:i/>
@@ -3014,6 +3105,7 @@
         </w:rPr>
         <w:t>TM</w:t>
       </w:r>
+      <w:proofErr w:type="spellEnd"/>
       <w:r>
         <w:rPr>
           <w:i/>
@@ -3055,6 +3147,7 @@
         </w:tabs>
         <w:ind w:left="1080"/>
       </w:pPr>
+      <w:proofErr w:type="spellStart"/>
       <w:r>
         <w:rPr>
           <w:i/>
@@ -3068,6 +3161,7 @@
         </w:rPr>
         <w:t>TM</w:t>
       </w:r>
+      <w:proofErr w:type="spellEnd"/>
       <w:r>
         <w:rPr>
           <w:i/>
@@ -3109,6 +3203,7 @@
         </w:tabs>
         <w:ind w:left="1080"/>
       </w:pPr>
+      <w:proofErr w:type="spellStart"/>
       <w:r>
         <w:rPr>
           <w:i/>
@@ -3122,6 +3217,7 @@
         </w:rPr>
         <w:t>TM</w:t>
       </w:r>
+      <w:proofErr w:type="spellEnd"/>
       <w:r>
         <w:rPr>
           <w:i/>
@@ -3163,6 +3259,7 @@
         </w:tabs>
         <w:ind w:left="1080"/>
       </w:pPr>
+      <w:proofErr w:type="spellStart"/>
       <w:r>
         <w:rPr>
           <w:i/>
@@ -3176,6 +3273,7 @@
         </w:rPr>
         <w:t>TM</w:t>
       </w:r>
+      <w:proofErr w:type="spellEnd"/>
       <w:r>
         <w:rPr>
           <w:i/>
@@ -3217,6 +3315,7 @@
         </w:tabs>
         <w:ind w:left="1080"/>
       </w:pPr>
+      <w:proofErr w:type="spellStart"/>
       <w:r>
         <w:rPr>
           <w:i/>
@@ -3230,6 +3329,7 @@
         </w:rPr>
         <w:t>TM</w:t>
       </w:r>
+      <w:proofErr w:type="spellEnd"/>
       <w:r>
         <w:rPr>
           <w:i/>
@@ -3271,6 +3371,7 @@
         </w:tabs>
         <w:ind w:left="1080"/>
       </w:pPr>
+      <w:proofErr w:type="spellStart"/>
       <w:r>
         <w:rPr>
           <w:i/>
@@ -3284,6 +3385,7 @@
         </w:rPr>
         <w:t>TM</w:t>
       </w:r>
+      <w:proofErr w:type="spellEnd"/>
       <w:r>
         <w:rPr>
           <w:i/>
@@ -3325,6 +3427,7 @@
         </w:tabs>
         <w:ind w:left="1080"/>
       </w:pPr>
+      <w:proofErr w:type="spellStart"/>
       <w:r>
         <w:rPr>
           <w:i/>
@@ -3338,6 +3441,7 @@
         </w:rPr>
         <w:t>TM</w:t>
       </w:r>
+      <w:proofErr w:type="spellEnd"/>
       <w:r>
         <w:rPr>
           <w:i/>
@@ -3379,6 +3483,7 @@
         </w:tabs>
         <w:ind w:left="1080"/>
       </w:pPr>
+      <w:proofErr w:type="spellStart"/>
       <w:r>
         <w:rPr>
           <w:i/>
@@ -3392,6 +3497,7 @@
         </w:rPr>
         <w:t>TM</w:t>
       </w:r>
+      <w:proofErr w:type="spellEnd"/>
       <w:r>
         <w:rPr>
           <w:i/>
@@ -3433,6 +3539,7 @@
         </w:tabs>
         <w:ind w:left="1080"/>
       </w:pPr>
+      <w:proofErr w:type="spellStart"/>
       <w:r>
         <w:rPr>
           <w:i/>
@@ -3446,6 +3553,7 @@
         </w:rPr>
         <w:t>TM</w:t>
       </w:r>
+      <w:proofErr w:type="spellEnd"/>
       <w:r>
         <w:rPr>
           <w:i/>
@@ -3487,6 +3595,7 @@
         </w:tabs>
         <w:ind w:left="1080"/>
       </w:pPr>
+      <w:proofErr w:type="spellStart"/>
       <w:r>
         <w:rPr>
           <w:i/>
@@ -3500,6 +3609,7 @@
         </w:rPr>
         <w:t>TM</w:t>
       </w:r>
+      <w:proofErr w:type="spellEnd"/>
       <w:r>
         <w:rPr>
           <w:i/>
@@ -3522,7 +3632,21 @@
         <w:rPr>
           <w:i/>
         </w:rPr>
-        <w:t>Part 54: Unix File Object</w:t>
+        <w:t xml:space="preserve">Part 54: </w:t>
+      </w:r>
+      <w:proofErr w:type="gramStart"/>
+      <w:r>
+        <w:rPr>
+          <w:i/>
+        </w:rPr>
+        <w:t>Unix</w:t>
+      </w:r>
+      <w:proofErr w:type="gramEnd"/>
+      <w:r>
+        <w:rPr>
+          <w:i/>
+        </w:rPr>
+        <w:t xml:space="preserve"> File Object</w:t>
       </w:r>
       <w:r>
         <w:t>. [URI]</w:t>
@@ -3541,6 +3665,7 @@
         </w:tabs>
         <w:ind w:left="1080"/>
       </w:pPr>
+      <w:proofErr w:type="spellStart"/>
       <w:r>
         <w:rPr>
           <w:i/>
@@ -3554,6 +3679,7 @@
         </w:rPr>
         <w:t>TM</w:t>
       </w:r>
+      <w:proofErr w:type="spellEnd"/>
       <w:r>
         <w:rPr>
           <w:i/>
@@ -3595,6 +3721,7 @@
         </w:tabs>
         <w:ind w:left="1080"/>
       </w:pPr>
+      <w:proofErr w:type="spellStart"/>
       <w:r>
         <w:rPr>
           <w:i/>
@@ -3608,6 +3735,7 @@
         </w:rPr>
         <w:t>TM</w:t>
       </w:r>
+      <w:proofErr w:type="spellEnd"/>
       <w:r>
         <w:rPr>
           <w:i/>
@@ -3630,7 +3758,21 @@
         <w:rPr>
           <w:i/>
         </w:rPr>
-        <w:t>Part 56: Unix Pipe Object</w:t>
+        <w:t xml:space="preserve">Part 56: </w:t>
+      </w:r>
+      <w:proofErr w:type="gramStart"/>
+      <w:r>
+        <w:rPr>
+          <w:i/>
+        </w:rPr>
+        <w:t>Unix</w:t>
+      </w:r>
+      <w:proofErr w:type="gramEnd"/>
+      <w:r>
+        <w:rPr>
+          <w:i/>
+        </w:rPr>
+        <w:t xml:space="preserve"> Pipe Object</w:t>
       </w:r>
       <w:r>
         <w:t>. [URI]</w:t>
@@ -3649,6 +3791,7 @@
         </w:tabs>
         <w:ind w:left="1080"/>
       </w:pPr>
+      <w:proofErr w:type="spellStart"/>
       <w:r>
         <w:rPr>
           <w:i/>
@@ -3662,6 +3805,7 @@
         </w:rPr>
         <w:t>TM</w:t>
       </w:r>
+      <w:proofErr w:type="spellEnd"/>
       <w:r>
         <w:rPr>
           <w:i/>
@@ -3684,7 +3828,21 @@
         <w:rPr>
           <w:i/>
         </w:rPr>
-        <w:t>Part 57: Unix Process Object</w:t>
+        <w:t xml:space="preserve">Part 57: </w:t>
+      </w:r>
+      <w:proofErr w:type="gramStart"/>
+      <w:r>
+        <w:rPr>
+          <w:i/>
+        </w:rPr>
+        <w:t>Unix</w:t>
+      </w:r>
+      <w:proofErr w:type="gramEnd"/>
+      <w:r>
+        <w:rPr>
+          <w:i/>
+        </w:rPr>
+        <w:t xml:space="preserve"> Process Object</w:t>
       </w:r>
       <w:r>
         <w:t>. [URI]</w:t>
@@ -3703,6 +3861,7 @@
         </w:tabs>
         <w:ind w:left="1080"/>
       </w:pPr>
+      <w:proofErr w:type="spellStart"/>
       <w:r>
         <w:rPr>
           <w:i/>
@@ -3716,6 +3875,7 @@
         </w:rPr>
         <w:t>TM</w:t>
       </w:r>
+      <w:proofErr w:type="spellEnd"/>
       <w:r>
         <w:rPr>
           <w:i/>
@@ -3738,7 +3898,21 @@
         <w:rPr>
           <w:i/>
         </w:rPr>
-        <w:t>Part 58: Unix User Account Object</w:t>
+        <w:t xml:space="preserve">Part 58: </w:t>
+      </w:r>
+      <w:proofErr w:type="gramStart"/>
+      <w:r>
+        <w:rPr>
+          <w:i/>
+        </w:rPr>
+        <w:t>Unix</w:t>
+      </w:r>
+      <w:proofErr w:type="gramEnd"/>
+      <w:r>
+        <w:rPr>
+          <w:i/>
+        </w:rPr>
+        <w:t xml:space="preserve"> User Account Object</w:t>
       </w:r>
       <w:r>
         <w:t>. [URI]</w:t>
@@ -3757,6 +3931,7 @@
         </w:tabs>
         <w:ind w:left="1080"/>
       </w:pPr>
+      <w:proofErr w:type="spellStart"/>
       <w:r>
         <w:rPr>
           <w:i/>
@@ -3770,6 +3945,7 @@
         </w:rPr>
         <w:t>TM</w:t>
       </w:r>
+      <w:proofErr w:type="spellEnd"/>
       <w:r>
         <w:rPr>
           <w:i/>
@@ -3792,7 +3968,21 @@
         <w:rPr>
           <w:i/>
         </w:rPr>
-        <w:t>Part 59: Unix Volume Object</w:t>
+        <w:t xml:space="preserve">Part 59: </w:t>
+      </w:r>
+      <w:proofErr w:type="gramStart"/>
+      <w:r>
+        <w:rPr>
+          <w:i/>
+        </w:rPr>
+        <w:t>Unix</w:t>
+      </w:r>
+      <w:proofErr w:type="gramEnd"/>
+      <w:r>
+        <w:rPr>
+          <w:i/>
+        </w:rPr>
+        <w:t xml:space="preserve"> Volume Object</w:t>
       </w:r>
       <w:r>
         <w:t>. [URI]</w:t>
@@ -3811,6 +4001,7 @@
         </w:tabs>
         <w:ind w:left="1080"/>
       </w:pPr>
+      <w:proofErr w:type="spellStart"/>
       <w:r>
         <w:rPr>
           <w:i/>
@@ -3824,6 +4015,7 @@
         </w:rPr>
         <w:t>TM</w:t>
       </w:r>
+      <w:proofErr w:type="spellEnd"/>
       <w:r>
         <w:rPr>
           <w:i/>
@@ -3877,6 +4069,7 @@
         </w:tabs>
         <w:ind w:left="1080"/>
       </w:pPr>
+      <w:proofErr w:type="spellStart"/>
       <w:r>
         <w:rPr>
           <w:i/>
@@ -3890,6 +4083,7 @@
         </w:rPr>
         <w:t>TM</w:t>
       </w:r>
+      <w:proofErr w:type="spellEnd"/>
       <w:r>
         <w:rPr>
           <w:i/>
@@ -3931,6 +4125,7 @@
         </w:tabs>
         <w:ind w:left="1080"/>
       </w:pPr>
+      <w:proofErr w:type="spellStart"/>
       <w:r>
         <w:rPr>
           <w:i/>
@@ -3944,6 +4139,7 @@
         </w:rPr>
         <w:t>TM</w:t>
       </w:r>
+      <w:proofErr w:type="spellEnd"/>
       <w:r>
         <w:rPr>
           <w:i/>
@@ -3985,6 +4181,7 @@
         </w:tabs>
         <w:ind w:left="1080"/>
       </w:pPr>
+      <w:proofErr w:type="spellStart"/>
       <w:r>
         <w:rPr>
           <w:i/>
@@ -3998,6 +4195,7 @@
         </w:rPr>
         <w:t>TM</w:t>
       </w:r>
+      <w:proofErr w:type="spellEnd"/>
       <w:r>
         <w:rPr>
           <w:i/>
@@ -4039,6 +4237,7 @@
         </w:tabs>
         <w:ind w:left="1080"/>
       </w:pPr>
+      <w:proofErr w:type="spellStart"/>
       <w:r>
         <w:rPr>
           <w:i/>
@@ -4052,6 +4251,7 @@
         </w:rPr>
         <w:t>TM</w:t>
       </w:r>
+      <w:proofErr w:type="spellEnd"/>
       <w:r>
         <w:rPr>
           <w:i/>
@@ -4093,6 +4293,7 @@
         </w:tabs>
         <w:ind w:left="1080"/>
       </w:pPr>
+      <w:proofErr w:type="spellStart"/>
       <w:r>
         <w:rPr>
           <w:i/>
@@ -4106,6 +4307,7 @@
         </w:rPr>
         <w:t>TM</w:t>
       </w:r>
+      <w:proofErr w:type="spellEnd"/>
       <w:r>
         <w:rPr>
           <w:i/>
@@ -4147,6 +4349,7 @@
         </w:tabs>
         <w:ind w:left="1080"/>
       </w:pPr>
+      <w:proofErr w:type="spellStart"/>
       <w:r>
         <w:rPr>
           <w:i/>
@@ -4160,6 +4363,7 @@
         </w:rPr>
         <w:t>TM</w:t>
       </w:r>
+      <w:proofErr w:type="spellEnd"/>
       <w:r>
         <w:rPr>
           <w:i/>
@@ -4201,6 +4405,7 @@
         </w:tabs>
         <w:ind w:left="1080"/>
       </w:pPr>
+      <w:proofErr w:type="spellStart"/>
       <w:r>
         <w:rPr>
           <w:i/>
@@ -4214,6 +4419,7 @@
         </w:rPr>
         <w:t>TM</w:t>
       </w:r>
+      <w:proofErr w:type="spellEnd"/>
       <w:r>
         <w:rPr>
           <w:i/>
@@ -4255,6 +4461,7 @@
         </w:tabs>
         <w:ind w:left="1080"/>
       </w:pPr>
+      <w:proofErr w:type="spellStart"/>
       <w:r>
         <w:rPr>
           <w:i/>
@@ -4268,6 +4475,7 @@
         </w:rPr>
         <w:t>TM</w:t>
       </w:r>
+      <w:proofErr w:type="spellEnd"/>
       <w:r>
         <w:rPr>
           <w:i/>
@@ -4309,6 +4517,7 @@
         </w:tabs>
         <w:ind w:left="1080"/>
       </w:pPr>
+      <w:proofErr w:type="spellStart"/>
       <w:r>
         <w:rPr>
           <w:i/>
@@ -4322,6 +4531,7 @@
         </w:rPr>
         <w:t>TM</w:t>
       </w:r>
+      <w:proofErr w:type="spellEnd"/>
       <w:r>
         <w:rPr>
           <w:i/>
@@ -4363,6 +4573,7 @@
         </w:tabs>
         <w:ind w:left="1080"/>
       </w:pPr>
+      <w:proofErr w:type="spellStart"/>
       <w:r>
         <w:rPr>
           <w:i/>
@@ -4376,6 +4587,7 @@
         </w:rPr>
         <w:t>TM</w:t>
       </w:r>
+      <w:proofErr w:type="spellEnd"/>
       <w:r>
         <w:rPr>
           <w:i/>
@@ -4417,6 +4629,7 @@
         </w:tabs>
         <w:ind w:left="1080"/>
       </w:pPr>
+      <w:proofErr w:type="spellStart"/>
       <w:r>
         <w:rPr>
           <w:i/>
@@ -4430,6 +4643,7 @@
         </w:rPr>
         <w:t>TM</w:t>
       </w:r>
+      <w:proofErr w:type="spellEnd"/>
       <w:r>
         <w:rPr>
           <w:i/>
@@ -4471,6 +4685,7 @@
         </w:tabs>
         <w:ind w:left="1080"/>
       </w:pPr>
+      <w:proofErr w:type="spellStart"/>
       <w:r>
         <w:rPr>
           <w:i/>
@@ -4484,6 +4699,7 @@
         </w:rPr>
         <w:t>TM</w:t>
       </w:r>
+      <w:proofErr w:type="spellEnd"/>
       <w:r>
         <w:rPr>
           <w:i/>
@@ -4525,6 +4741,7 @@
         </w:tabs>
         <w:ind w:left="1080"/>
       </w:pPr>
+      <w:proofErr w:type="spellStart"/>
       <w:r>
         <w:rPr>
           <w:i/>
@@ -4538,6 +4755,7 @@
         </w:rPr>
         <w:t>TM</w:t>
       </w:r>
+      <w:proofErr w:type="spellEnd"/>
       <w:r>
         <w:rPr>
           <w:i/>
@@ -4579,6 +4797,7 @@
         </w:tabs>
         <w:ind w:left="1080"/>
       </w:pPr>
+      <w:proofErr w:type="spellStart"/>
       <w:r>
         <w:rPr>
           <w:i/>
@@ -4592,6 +4811,7 @@
         </w:rPr>
         <w:t>TM</w:t>
       </w:r>
+      <w:proofErr w:type="spellEnd"/>
       <w:r>
         <w:rPr>
           <w:i/>
@@ -4633,6 +4853,7 @@
         </w:tabs>
         <w:ind w:left="1080"/>
       </w:pPr>
+      <w:proofErr w:type="spellStart"/>
       <w:r>
         <w:rPr>
           <w:i/>
@@ -4646,6 +4867,7 @@
         </w:rPr>
         <w:t>TM</w:t>
       </w:r>
+      <w:proofErr w:type="spellEnd"/>
       <w:r>
         <w:rPr>
           <w:i/>
@@ -4687,6 +4909,7 @@
         </w:tabs>
         <w:ind w:left="1080"/>
       </w:pPr>
+      <w:proofErr w:type="spellStart"/>
       <w:r>
         <w:rPr>
           <w:i/>
@@ -4700,6 +4923,7 @@
         </w:rPr>
         <w:t>TM</w:t>
       </w:r>
+      <w:proofErr w:type="spellEnd"/>
       <w:r>
         <w:rPr>
           <w:i/>
@@ -4741,6 +4965,7 @@
         </w:tabs>
         <w:ind w:left="1080"/>
       </w:pPr>
+      <w:proofErr w:type="spellStart"/>
       <w:r>
         <w:rPr>
           <w:i/>
@@ -4754,6 +4979,7 @@
         </w:rPr>
         <w:t>TM</w:t>
       </w:r>
+      <w:proofErr w:type="spellEnd"/>
       <w:r>
         <w:rPr>
           <w:i/>
@@ -4795,6 +5021,7 @@
         </w:tabs>
         <w:ind w:left="1080"/>
       </w:pPr>
+      <w:proofErr w:type="spellStart"/>
       <w:r>
         <w:rPr>
           <w:i/>
@@ -4808,6 +5035,7 @@
         </w:rPr>
         <w:t>TM</w:t>
       </w:r>
+      <w:proofErr w:type="spellEnd"/>
       <w:r>
         <w:rPr>
           <w:i/>
@@ -4849,6 +5077,7 @@
         </w:tabs>
         <w:ind w:left="1080"/>
       </w:pPr>
+      <w:proofErr w:type="spellStart"/>
       <w:r>
         <w:rPr>
           <w:i/>
@@ -4862,6 +5091,7 @@
         </w:rPr>
         <w:t>TM</w:t>
       </w:r>
+      <w:proofErr w:type="spellEnd"/>
       <w:r>
         <w:rPr>
           <w:i/>
@@ -4903,6 +5133,7 @@
         </w:tabs>
         <w:ind w:left="1080"/>
       </w:pPr>
+      <w:proofErr w:type="spellStart"/>
       <w:r>
         <w:rPr>
           <w:i/>
@@ -4916,6 +5147,7 @@
         </w:rPr>
         <w:t>TM</w:t>
       </w:r>
+      <w:proofErr w:type="spellEnd"/>
       <w:r>
         <w:rPr>
           <w:i/>
@@ -4957,6 +5189,7 @@
         </w:tabs>
         <w:ind w:left="1080"/>
       </w:pPr>
+      <w:proofErr w:type="spellStart"/>
       <w:r>
         <w:rPr>
           <w:i/>
@@ -4970,6 +5203,7 @@
         </w:rPr>
         <w:t>TM</w:t>
       </w:r>
+      <w:proofErr w:type="spellEnd"/>
       <w:r>
         <w:rPr>
           <w:i/>
@@ -5011,6 +5245,7 @@
         </w:tabs>
         <w:ind w:left="1080"/>
       </w:pPr>
+      <w:proofErr w:type="spellStart"/>
       <w:r>
         <w:rPr>
           <w:i/>
@@ -5024,6 +5259,7 @@
         </w:rPr>
         <w:t>TM</w:t>
       </w:r>
+      <w:proofErr w:type="spellEnd"/>
       <w:r>
         <w:rPr>
           <w:i/>
@@ -5065,6 +5301,7 @@
         </w:tabs>
         <w:ind w:left="1080"/>
       </w:pPr>
+      <w:proofErr w:type="spellStart"/>
       <w:r>
         <w:rPr>
           <w:i/>
@@ -5078,6 +5315,7 @@
         </w:rPr>
         <w:t>TM</w:t>
       </w:r>
+      <w:proofErr w:type="spellEnd"/>
       <w:r>
         <w:rPr>
           <w:i/>
@@ -5119,6 +5357,7 @@
         </w:tabs>
         <w:ind w:left="1080"/>
       </w:pPr>
+      <w:proofErr w:type="spellStart"/>
       <w:r>
         <w:rPr>
           <w:i/>
@@ -5132,6 +5371,7 @@
         </w:rPr>
         <w:t>TM</w:t>
       </w:r>
+      <w:proofErr w:type="spellEnd"/>
       <w:r>
         <w:rPr>
           <w:i/>
@@ -5173,6 +5413,7 @@
         </w:tabs>
         <w:ind w:left="1080"/>
       </w:pPr>
+      <w:proofErr w:type="spellStart"/>
       <w:r>
         <w:rPr>
           <w:i/>
@@ -5186,6 +5427,7 @@
         </w:rPr>
         <w:t>TM</w:t>
       </w:r>
+      <w:proofErr w:type="spellEnd"/>
       <w:r>
         <w:rPr>
           <w:i/>
@@ -5227,6 +5469,7 @@
         </w:tabs>
         <w:ind w:left="1080"/>
       </w:pPr>
+      <w:proofErr w:type="spellStart"/>
       <w:r>
         <w:rPr>
           <w:i/>
@@ -5240,6 +5483,7 @@
         </w:rPr>
         <w:t>TM</w:t>
       </w:r>
+      <w:proofErr w:type="spellEnd"/>
       <w:r>
         <w:rPr>
           <w:i/>
@@ -5281,6 +5525,7 @@
         </w:tabs>
         <w:ind w:left="1080"/>
       </w:pPr>
+      <w:proofErr w:type="spellStart"/>
       <w:r>
         <w:rPr>
           <w:i/>
@@ -5294,6 +5539,7 @@
         </w:rPr>
         <w:t>TM</w:t>
       </w:r>
+      <w:proofErr w:type="spellEnd"/>
       <w:r>
         <w:rPr>
           <w:i/>
@@ -5335,6 +5581,7 @@
         </w:tabs>
         <w:ind w:left="1080"/>
       </w:pPr>
+      <w:proofErr w:type="spellStart"/>
       <w:r>
         <w:rPr>
           <w:i/>
@@ -5349,6 +5596,7 @@
         </w:rPr>
         <w:t>TM</w:t>
       </w:r>
+      <w:proofErr w:type="spellEnd"/>
       <w:r>
         <w:rPr>
           <w:i/>
@@ -5390,6 +5638,7 @@
         </w:tabs>
         <w:ind w:left="1080"/>
       </w:pPr>
+      <w:proofErr w:type="spellStart"/>
       <w:r>
         <w:rPr>
           <w:i/>
@@ -5403,6 +5652,7 @@
         </w:rPr>
         <w:t>TM</w:t>
       </w:r>
+      <w:proofErr w:type="spellEnd"/>
       <w:r>
         <w:rPr>
           <w:i/>
@@ -5444,6 +5694,7 @@
         </w:tabs>
         <w:ind w:left="1080"/>
       </w:pPr>
+      <w:proofErr w:type="spellStart"/>
       <w:r>
         <w:rPr>
           <w:i/>
@@ -5457,6 +5708,7 @@
         </w:rPr>
         <w:t>TM</w:t>
       </w:r>
+      <w:proofErr w:type="spellEnd"/>
       <w:r>
         <w:rPr>
           <w:i/>
@@ -5498,6 +5750,7 @@
         </w:tabs>
         <w:ind w:left="1080"/>
       </w:pPr>
+      <w:proofErr w:type="spellStart"/>
       <w:r>
         <w:rPr>
           <w:i/>
@@ -5511,6 +5764,7 @@
         </w:rPr>
         <w:t>TM</w:t>
       </w:r>
+      <w:proofErr w:type="spellEnd"/>
       <w:r>
         <w:rPr>
           <w:i/>
@@ -5552,6 +5806,7 @@
         </w:tabs>
         <w:ind w:left="1080"/>
       </w:pPr>
+      <w:proofErr w:type="spellStart"/>
       <w:r>
         <w:rPr>
           <w:i/>
@@ -5565,6 +5820,7 @@
         </w:rPr>
         <w:t>TM</w:t>
       </w:r>
+      <w:proofErr w:type="spellEnd"/>
       <w:r>
         <w:rPr>
           <w:i/>
@@ -5606,6 +5862,7 @@
         </w:tabs>
         <w:ind w:left="1080"/>
       </w:pPr>
+      <w:proofErr w:type="spellStart"/>
       <w:r>
         <w:rPr>
           <w:i/>
@@ -5619,6 +5876,7 @@
         </w:rPr>
         <w:t>TM</w:t>
       </w:r>
+      <w:proofErr w:type="spellEnd"/>
       <w:r>
         <w:rPr>
           <w:i/>
@@ -5660,6 +5918,7 @@
         </w:tabs>
         <w:ind w:left="1080"/>
       </w:pPr>
+      <w:proofErr w:type="spellStart"/>
       <w:r>
         <w:rPr>
           <w:i/>
@@ -5673,6 +5932,7 @@
         </w:rPr>
         <w:t>TM</w:t>
       </w:r>
+      <w:proofErr w:type="spellEnd"/>
       <w:r>
         <w:rPr>
           <w:i/>
@@ -5728,7 +5988,15 @@
         <w:pStyle w:val="Titlepageinfodescription"/>
       </w:pPr>
       <w:r>
-        <w:t>This specification is related to:</w:t>
+        <w:t xml:space="preserve">This specification is related </w:t>
+      </w:r>
+      <w:proofErr w:type="gramStart"/>
+      <w:r>
+        <w:t>to</w:t>
+      </w:r>
+      <w:proofErr w:type="gramEnd"/>
+      <w:r>
+        <w:t>:</w:t>
       </w:r>
     </w:p>
     <w:p>
@@ -5866,76 +6134,94 @@
           <w:rStyle w:val="Hyperlink"/>
           <w:color w:val="auto"/>
         </w:rPr>
-        <w:t>Initial publication URI:</w:t>
-      </w:r>
+        <w:t>Initial publication URI</w:t>
+      </w:r>
+      <w:proofErr w:type="gramStart"/>
       <w:r>
         <w:rPr>
           <w:rStyle w:val="Hyperlink"/>
           <w:color w:val="auto"/>
         </w:rPr>
-        <w:br/>
-      </w:r>
+        <w:t>:</w:t>
+      </w:r>
+      <w:proofErr w:type="gramEnd"/>
       <w:r>
         <w:rPr>
           <w:rStyle w:val="Hyperlink"/>
           <w:color w:val="auto"/>
         </w:rPr>
-        <w:t>http://docs.oasis-open.org/</w:t>
+        <w:br/>
       </w:r>
       <w:r>
         <w:rPr>
           <w:rStyle w:val="Hyperlink"/>
           <w:color w:val="auto"/>
         </w:rPr>
-        <w:t>cti</w:t>
+        <w:t>http://docs.oasis-open.org/</w:t>
       </w:r>
       <w:r>
         <w:rPr>
           <w:rStyle w:val="Hyperlink"/>
           <w:color w:val="auto"/>
         </w:rPr>
-        <w:t>/</w:t>
+        <w:t>cti</w:t>
       </w:r>
       <w:r>
         <w:rPr>
           <w:rStyle w:val="Hyperlink"/>
           <w:color w:val="auto"/>
         </w:rPr>
-        <w:t>stix/v1.2.1/csd01/part1-overview/</w:t>
+        <w:t>/</w:t>
       </w:r>
       <w:r>
         <w:rPr>
           <w:rStyle w:val="Hyperlink"/>
           <w:color w:val="auto"/>
         </w:rPr>
-        <w:t>stix-v1.2.1-</w:t>
+        <w:t>stix/v1.2.1/csd01/part1-overview/</w:t>
       </w:r>
       <w:r>
         <w:rPr>
           <w:rStyle w:val="Hyperlink"/>
           <w:color w:val="auto"/>
         </w:rPr>
-        <w:t>cs</w:t>
+        <w:t>stix-v1.2.1-</w:t>
       </w:r>
       <w:r>
         <w:rPr>
           <w:rStyle w:val="Hyperlink"/>
           <w:color w:val="auto"/>
         </w:rPr>
-        <w:t>d01-part1-overview.docx</w:t>
-      </w:r>
-    </w:p>
-    <w:p>
-      <w:pPr>
-        <w:pStyle w:val="Titlepageinfodescription"/>
-      </w:pPr>
+        <w:t>cs</w:t>
+      </w:r>
       <w:r>
         <w:rPr>
           <w:rStyle w:val="Hyperlink"/>
           <w:color w:val="auto"/>
         </w:rPr>
-        <w:t>Permanent “Latest version” URI:</w:t>
-      </w:r>
+        <w:t>d01-part1-overview.docx</w:t>
+      </w:r>
+    </w:p>
+    <w:p>
+      <w:pPr>
+        <w:pStyle w:val="Titlepageinfodescription"/>
+      </w:pPr>
+      <w:r>
+        <w:rPr>
+          <w:rStyle w:val="Hyperlink"/>
+          <w:color w:val="auto"/>
+        </w:rPr>
+        <w:t>Permanent “Latest version” URI</w:t>
+      </w:r>
+      <w:proofErr w:type="gramStart"/>
+      <w:r>
+        <w:rPr>
+          <w:rStyle w:val="Hyperlink"/>
+          <w:color w:val="auto"/>
+        </w:rPr>
+        <w:t>:</w:t>
+      </w:r>
+      <w:proofErr w:type="gramEnd"/>
       <w:r>
         <w:rPr>
           <w:rStyle w:val="Hyperlink"/>
@@ -6112,7 +6398,7 @@
       <w:r>
         <w:fldChar w:fldCharType="separate"/>
       </w:r>
-      <w:hyperlink w:anchor="_Toc437944085" w:history="1">
+      <w:hyperlink w:anchor="_Toc439062369" w:history="1">
         <w:r>
           <w:rPr>
             <w:rStyle w:val="Hyperlink"/>
@@ -6156,7 +6442,7 @@
             <w:noProof/>
             <w:webHidden/>
           </w:rPr>
-          <w:instrText xml:space="preserve"> PAGEREF _Toc437944085 \h </w:instrText>
+          <w:instrText xml:space="preserve"> PAGEREF _Toc439062369 \h </w:instrText>
         </w:r>
         <w:r>
           <w:rPr>
@@ -6202,7 +6488,7 @@
           <w:szCs w:val="22"/>
         </w:rPr>
       </w:pPr>
-      <w:hyperlink w:anchor="_Toc437944086" w:history="1">
+      <w:hyperlink w:anchor="_Toc439062370" w:history="1">
         <w:r>
           <w:rPr>
             <w:rStyle w:val="Hyperlink"/>
@@ -6261,7 +6547,7 @@
             <w:noProof/>
             <w:webHidden/>
           </w:rPr>
-          <w:instrText xml:space="preserve"> PAGEREF _Toc437944086 \h </w:instrText>
+          <w:instrText xml:space="preserve"> PAGEREF _Toc439062370 \h </w:instrText>
         </w:r>
         <w:r>
           <w:rPr>
@@ -6307,7 +6593,7 @@
           <w:szCs w:val="22"/>
         </w:rPr>
       </w:pPr>
-      <w:hyperlink w:anchor="_Toc437944087" w:history="1">
+      <w:hyperlink w:anchor="_Toc439062371" w:history="1">
         <w:r>
           <w:rPr>
             <w:rStyle w:val="Hyperlink"/>
@@ -6351,7 +6637,7 @@
             <w:noProof/>
             <w:webHidden/>
           </w:rPr>
-          <w:instrText xml:space="preserve"> PAGEREF _Toc437944087 \h </w:instrText>
+          <w:instrText xml:space="preserve"> PAGEREF _Toc439062371 \h </w:instrText>
         </w:r>
         <w:r>
           <w:rPr>
@@ -6397,7 +6683,7 @@
           <w:szCs w:val="22"/>
         </w:rPr>
       </w:pPr>
-      <w:hyperlink w:anchor="_Toc437944088" w:history="1">
+      <w:hyperlink w:anchor="_Toc439062372" w:history="1">
         <w:r>
           <w:rPr>
             <w:rStyle w:val="Hyperlink"/>
@@ -6441,7 +6727,7 @@
             <w:noProof/>
             <w:webHidden/>
           </w:rPr>
-          <w:instrText xml:space="preserve"> PAGEREF _Toc437944088 \h </w:instrText>
+          <w:instrText xml:space="preserve"> PAGEREF _Toc439062372 \h </w:instrText>
         </w:r>
         <w:r>
           <w:rPr>
@@ -6487,7 +6773,7 @@
           <w:szCs w:val="22"/>
         </w:rPr>
       </w:pPr>
-      <w:hyperlink w:anchor="_Toc437944089" w:history="1">
+      <w:hyperlink w:anchor="_Toc439062373" w:history="1">
         <w:r>
           <w:rPr>
             <w:rStyle w:val="Hyperlink"/>
@@ -6531,7 +6817,7 @@
             <w:noProof/>
             <w:webHidden/>
           </w:rPr>
-          <w:instrText xml:space="preserve"> PAGEREF _Toc437944089 \h </w:instrText>
+          <w:instrText xml:space="preserve"> PAGEREF _Toc439062373 \h </w:instrText>
         </w:r>
         <w:r>
           <w:rPr>
@@ -6577,7 +6863,7 @@
           <w:szCs w:val="22"/>
         </w:rPr>
       </w:pPr>
-      <w:hyperlink w:anchor="_Toc437944090" w:history="1">
+      <w:hyperlink w:anchor="_Toc439062374" w:history="1">
         <w:r>
           <w:rPr>
             <w:rStyle w:val="Hyperlink"/>
@@ -6621,7 +6907,7 @@
             <w:noProof/>
             <w:webHidden/>
           </w:rPr>
-          <w:instrText xml:space="preserve"> PAGEREF _Toc437944090 \h </w:instrText>
+          <w:instrText xml:space="preserve"> PAGEREF _Toc439062374 \h </w:instrText>
         </w:r>
         <w:r>
           <w:rPr>
@@ -6667,7 +6953,7 @@
           <w:szCs w:val="22"/>
         </w:rPr>
       </w:pPr>
-      <w:hyperlink w:anchor="_Toc437944091" w:history="1">
+      <w:hyperlink w:anchor="_Toc439062375" w:history="1">
         <w:r>
           <w:rPr>
             <w:rStyle w:val="Hyperlink"/>
@@ -6711,7 +6997,7 @@
             <w:noProof/>
             <w:webHidden/>
           </w:rPr>
-          <w:instrText xml:space="preserve"> PAGEREF _Toc437944091 \h </w:instrText>
+          <w:instrText xml:space="preserve"> PAGEREF _Toc439062375 \h </w:instrText>
         </w:r>
         <w:r>
           <w:rPr>
@@ -6757,7 +7043,7 @@
           <w:szCs w:val="22"/>
         </w:rPr>
       </w:pPr>
-      <w:hyperlink w:anchor="_Toc437944092" w:history="1">
+      <w:hyperlink w:anchor="_Toc439062376" w:history="1">
         <w:r>
           <w:rPr>
             <w:rStyle w:val="Hyperlink"/>
@@ -6801,7 +7087,7 @@
             <w:noProof/>
             <w:webHidden/>
           </w:rPr>
-          <w:instrText xml:space="preserve"> PAGEREF _Toc437944092 \h </w:instrText>
+          <w:instrText xml:space="preserve"> PAGEREF _Toc439062376 \h </w:instrText>
         </w:r>
         <w:r>
           <w:rPr>
@@ -6847,7 +7133,7 @@
           <w:szCs w:val="22"/>
         </w:rPr>
       </w:pPr>
-      <w:hyperlink w:anchor="_Toc437944093" w:history="1">
+      <w:hyperlink w:anchor="_Toc439062377" w:history="1">
         <w:r>
           <w:rPr>
             <w:rStyle w:val="Hyperlink"/>
@@ -6891,7 +7177,7 @@
             <w:noProof/>
             <w:webHidden/>
           </w:rPr>
-          <w:instrText xml:space="preserve"> PAGEREF _Toc437944093 \h </w:instrText>
+          <w:instrText xml:space="preserve"> PAGEREF _Toc439062377 \h </w:instrText>
         </w:r>
         <w:r>
           <w:rPr>
@@ -6937,7 +7223,7 @@
           <w:szCs w:val="22"/>
         </w:rPr>
       </w:pPr>
-      <w:hyperlink w:anchor="_Toc437944094" w:history="1">
+      <w:hyperlink w:anchor="_Toc439062378" w:history="1">
         <w:r>
           <w:rPr>
             <w:rStyle w:val="Hyperlink"/>
@@ -6981,7 +7267,7 @@
             <w:noProof/>
             <w:webHidden/>
           </w:rPr>
-          <w:instrText xml:space="preserve"> PAGEREF _Toc437944094 \h </w:instrText>
+          <w:instrText xml:space="preserve"> PAGEREF _Toc439062378 \h </w:instrText>
         </w:r>
         <w:r>
           <w:rPr>
@@ -7027,7 +7313,7 @@
           <w:szCs w:val="22"/>
         </w:rPr>
       </w:pPr>
-      <w:hyperlink w:anchor="_Toc437944095" w:history="1">
+      <w:hyperlink w:anchor="_Toc439062379" w:history="1">
         <w:r>
           <w:rPr>
             <w:rStyle w:val="Hyperlink"/>
@@ -7071,7 +7357,7 @@
             <w:noProof/>
             <w:webHidden/>
           </w:rPr>
-          <w:instrText xml:space="preserve"> PAGEREF _Toc437944095 \h </w:instrText>
+          <w:instrText xml:space="preserve"> PAGEREF _Toc439062379 \h </w:instrText>
         </w:r>
         <w:r>
           <w:rPr>
@@ -7117,7 +7403,7 @@
           <w:szCs w:val="22"/>
         </w:rPr>
       </w:pPr>
-      <w:hyperlink w:anchor="_Toc437944096" w:history="1">
+      <w:hyperlink w:anchor="_Toc439062380" w:history="1">
         <w:r>
           <w:rPr>
             <w:rStyle w:val="Hyperlink"/>
@@ -7161,7 +7447,7 @@
             <w:noProof/>
             <w:webHidden/>
           </w:rPr>
-          <w:instrText xml:space="preserve"> PAGEREF _Toc437944096 \h </w:instrText>
+          <w:instrText xml:space="preserve"> PAGEREF _Toc439062380 \h </w:instrText>
         </w:r>
         <w:r>
           <w:rPr>
@@ -7203,7 +7489,7 @@
           <w:szCs w:val="22"/>
         </w:rPr>
       </w:pPr>
-      <w:hyperlink w:anchor="_Toc437944097" w:history="1">
+      <w:hyperlink w:anchor="_Toc439062381" w:history="1">
         <w:r>
           <w:rPr>
             <w:rStyle w:val="Hyperlink"/>
@@ -7247,7 +7533,7 @@
             <w:noProof/>
             <w:webHidden/>
           </w:rPr>
-          <w:instrText xml:space="preserve"> PAGEREF _Toc437944097 \h </w:instrText>
+          <w:instrText xml:space="preserve"> PAGEREF _Toc439062381 \h </w:instrText>
         </w:r>
         <w:r>
           <w:rPr>
@@ -7293,7 +7579,7 @@
           <w:szCs w:val="22"/>
         </w:rPr>
       </w:pPr>
-      <w:hyperlink w:anchor="_Toc437944098" w:history="1">
+      <w:hyperlink w:anchor="_Toc439062382" w:history="1">
         <w:r>
           <w:rPr>
             <w:rStyle w:val="Hyperlink"/>
@@ -7337,7 +7623,7 @@
             <w:noProof/>
             <w:webHidden/>
           </w:rPr>
-          <w:instrText xml:space="preserve"> PAGEREF _Toc437944098 \h </w:instrText>
+          <w:instrText xml:space="preserve"> PAGEREF _Toc439062382 \h </w:instrText>
         </w:r>
         <w:r>
           <w:rPr>
@@ -7383,7 +7669,7 @@
           <w:szCs w:val="22"/>
         </w:rPr>
       </w:pPr>
-      <w:hyperlink w:anchor="_Toc437944099" w:history="1">
+      <w:hyperlink w:anchor="_Toc439062383" w:history="1">
         <w:r>
           <w:rPr>
             <w:rStyle w:val="Hyperlink"/>
@@ -7427,7 +7713,7 @@
             <w:noProof/>
             <w:webHidden/>
           </w:rPr>
-          <w:instrText xml:space="preserve"> PAGEREF _Toc437944099 \h </w:instrText>
+          <w:instrText xml:space="preserve"> PAGEREF _Toc439062383 \h </w:instrText>
         </w:r>
         <w:r>
           <w:rPr>
@@ -7469,7 +7755,7 @@
           <w:szCs w:val="22"/>
         </w:rPr>
       </w:pPr>
-      <w:hyperlink w:anchor="_Toc437944100" w:history="1">
+      <w:hyperlink w:anchor="_Toc439062384" w:history="1">
         <w:r>
           <w:rPr>
             <w:rStyle w:val="Hyperlink"/>
@@ -7513,7 +7799,7 @@
             <w:noProof/>
             <w:webHidden/>
           </w:rPr>
-          <w:instrText xml:space="preserve"> PAGEREF _Toc437944100 \h </w:instrText>
+          <w:instrText xml:space="preserve"> PAGEREF _Toc439062384 \h </w:instrText>
         </w:r>
         <w:r>
           <w:rPr>
@@ -7559,7 +7845,7 @@
           <w:szCs w:val="22"/>
         </w:rPr>
       </w:pPr>
-      <w:hyperlink w:anchor="_Toc437944101" w:history="1">
+      <w:hyperlink w:anchor="_Toc439062385" w:history="1">
         <w:r>
           <w:rPr>
             <w:rStyle w:val="Hyperlink"/>
@@ -7603,7 +7889,7 @@
             <w:noProof/>
             <w:webHidden/>
           </w:rPr>
-          <w:instrText xml:space="preserve"> PAGEREF _Toc437944101 \h </w:instrText>
+          <w:instrText xml:space="preserve"> PAGEREF _Toc439062385 \h </w:instrText>
         </w:r>
         <w:r>
           <w:rPr>
@@ -7649,7 +7935,7 @@
           <w:szCs w:val="22"/>
         </w:rPr>
       </w:pPr>
-      <w:hyperlink w:anchor="_Toc437944102" w:history="1">
+      <w:hyperlink w:anchor="_Toc439062386" w:history="1">
         <w:r>
           <w:rPr>
             <w:rStyle w:val="Hyperlink"/>
@@ -7672,7 +7958,7 @@
             <w:rStyle w:val="Hyperlink"/>
             <w:noProof/>
           </w:rPr>
-          <w:t>CodeTypeType Class</w:t>
+          <w:t>CodeTypeType Data Type</w:t>
         </w:r>
         <w:r>
           <w:rPr>
@@ -7693,7 +7979,7 @@
             <w:noProof/>
             <w:webHidden/>
           </w:rPr>
-          <w:instrText xml:space="preserve"> PAGEREF _Toc437944102 \h </w:instrText>
+          <w:instrText xml:space="preserve"> PAGEREF _Toc439062386 \h </w:instrText>
         </w:r>
         <w:r>
           <w:rPr>
@@ -7739,7 +8025,7 @@
           <w:szCs w:val="22"/>
         </w:rPr>
       </w:pPr>
-      <w:hyperlink w:anchor="_Toc437944103" w:history="1">
+      <w:hyperlink w:anchor="_Toc439062387" w:history="1">
         <w:r>
           <w:rPr>
             <w:rStyle w:val="Hyperlink"/>
@@ -7783,7 +8069,7 @@
             <w:noProof/>
             <w:webHidden/>
           </w:rPr>
-          <w:instrText xml:space="preserve"> PAGEREF _Toc437944103 \h </w:instrText>
+          <w:instrText xml:space="preserve"> PAGEREF _Toc439062387 \h </w:instrText>
         </w:r>
         <w:r>
           <w:rPr>
@@ -7829,7 +8115,7 @@
           <w:szCs w:val="22"/>
         </w:rPr>
       </w:pPr>
-      <w:hyperlink w:anchor="_Toc437944104" w:history="1">
+      <w:hyperlink w:anchor="_Toc439062388" w:history="1">
         <w:r>
           <w:rPr>
             <w:rStyle w:val="Hyperlink"/>
@@ -7852,7 +8138,7 @@
             <w:rStyle w:val="Hyperlink"/>
             <w:noProof/>
           </w:rPr>
-          <w:t>CodePurposeType Class</w:t>
+          <w:t>CodePurposeType Data Type</w:t>
         </w:r>
         <w:r>
           <w:rPr>
@@ -7873,7 +8159,7 @@
             <w:noProof/>
             <w:webHidden/>
           </w:rPr>
-          <w:instrText xml:space="preserve"> PAGEREF _Toc437944104 \h </w:instrText>
+          <w:instrText xml:space="preserve"> PAGEREF _Toc439062388 \h </w:instrText>
         </w:r>
         <w:r>
           <w:rPr>
@@ -7893,7 +8179,14 @@
             <w:noProof/>
             <w:webHidden/>
           </w:rPr>
-          <w:t>14</w:t>
+          <w:t>1</w:t>
+        </w:r>
+        <w:r>
+          <w:rPr>
+            <w:noProof/>
+            <w:webHidden/>
+          </w:rPr>
+          <w:t>4</w:t>
         </w:r>
         <w:r>
           <w:rPr>
@@ -7919,7 +8212,7 @@
           <w:szCs w:val="22"/>
         </w:rPr>
       </w:pPr>
-      <w:hyperlink w:anchor="_Toc437944105" w:history="1">
+      <w:hyperlink w:anchor="_Toc439062389" w:history="1">
         <w:r>
           <w:rPr>
             <w:rStyle w:val="Hyperlink"/>
@@ -7942,7 +8235,7 @@
             <w:rStyle w:val="Hyperlink"/>
             <w:noProof/>
           </w:rPr>
-          <w:t>CodeLanguageType Class</w:t>
+          <w:t>CodeLanguageType Data Type</w:t>
         </w:r>
         <w:r>
           <w:rPr>
@@ -7963,7 +8256,7 @@
             <w:noProof/>
             <w:webHidden/>
           </w:rPr>
-          <w:instrText xml:space="preserve"> PAGEREF _Toc437944105 \h </w:instrText>
+          <w:instrText xml:space="preserve"> PAGEREF _Toc439062389 \h </w:instrText>
         </w:r>
         <w:r>
           <w:rPr>
@@ -8009,7 +8302,7 @@
           <w:szCs w:val="22"/>
         </w:rPr>
       </w:pPr>
-      <w:hyperlink w:anchor="_Toc437944106" w:history="1">
+      <w:hyperlink w:anchor="_Toc439062390" w:history="1">
         <w:r>
           <w:rPr>
             <w:rStyle w:val="Hyperlink"/>
@@ -8032,7 +8325,7 @@
             <w:rStyle w:val="Hyperlink"/>
             <w:noProof/>
           </w:rPr>
-          <w:t>ProcessorTypeType Class</w:t>
+          <w:t>ProcessorTypeType Data Type</w:t>
         </w:r>
         <w:r>
           <w:rPr>
@@ -8053,7 +8346,7 @@
             <w:noProof/>
             <w:webHidden/>
           </w:rPr>
-          <w:instrText xml:space="preserve"> PAGEREF _Toc437944106 \h </w:instrText>
+          <w:instrText xml:space="preserve"> PAGEREF _Toc439062390 \h </w:instrText>
         </w:r>
         <w:r>
           <w:rPr>
@@ -8099,7 +8392,7 @@
           <w:szCs w:val="22"/>
         </w:rPr>
       </w:pPr>
-      <w:hyperlink w:anchor="_Toc437944107" w:history="1">
+      <w:hyperlink w:anchor="_Toc439062391" w:history="1">
         <w:r>
           <w:rPr>
             <w:rStyle w:val="Hyperlink"/>
@@ -8143,7 +8436,7 @@
             <w:noProof/>
             <w:webHidden/>
           </w:rPr>
-          <w:instrText xml:space="preserve"> PAGEREF _Toc437944107 \h </w:instrText>
+          <w:instrText xml:space="preserve"> PAGEREF _Toc439062391 \h </w:instrText>
         </w:r>
         <w:r>
           <w:rPr>
@@ -8189,7 +8482,7 @@
           <w:szCs w:val="22"/>
         </w:rPr>
       </w:pPr>
-      <w:hyperlink w:anchor="_Toc437944108" w:history="1">
+      <w:hyperlink w:anchor="_Toc439062392" w:history="1">
         <w:r>
           <w:rPr>
             <w:rStyle w:val="Hyperlink"/>
@@ -8233,7 +8526,7 @@
             <w:noProof/>
             <w:webHidden/>
           </w:rPr>
-          <w:instrText xml:space="preserve"> PAGEREF _Toc437944108 \h </w:instrText>
+          <w:instrText xml:space="preserve"> PAGEREF _Toc439062392 \h </w:instrText>
         </w:r>
         <w:r>
           <w:rPr>
@@ -8279,7 +8572,7 @@
           <w:szCs w:val="22"/>
         </w:rPr>
       </w:pPr>
-      <w:hyperlink w:anchor="_Toc437944109" w:history="1">
+      <w:hyperlink w:anchor="_Toc439062393" w:history="1">
         <w:r>
           <w:rPr>
             <w:rStyle w:val="Hyperlink"/>
@@ -8323,7 +8616,7 @@
             <w:noProof/>
             <w:webHidden/>
           </w:rPr>
-          <w:instrText xml:space="preserve"> PAGEREF _Toc437944109 \h </w:instrText>
+          <w:instrText xml:space="preserve"> PAGEREF _Toc439062393 \h </w:instrText>
         </w:r>
         <w:r>
           <w:rPr>
@@ -8369,7 +8662,7 @@
           <w:szCs w:val="22"/>
         </w:rPr>
       </w:pPr>
-      <w:hyperlink w:anchor="_Toc437944110" w:history="1">
+      <w:hyperlink w:anchor="_Toc439062394" w:history="1">
         <w:r>
           <w:rPr>
             <w:rStyle w:val="Hyperlink"/>
@@ -8413,7 +8706,7 @@
             <w:noProof/>
             <w:webHidden/>
           </w:rPr>
-          <w:instrText xml:space="preserve"> PAGEREF _Toc437944110 \h </w:instrText>
+          <w:instrText xml:space="preserve"> PAGEREF _Toc439062394 \h </w:instrText>
         </w:r>
         <w:r>
           <w:rPr>
@@ -8459,7 +8752,7 @@
           <w:szCs w:val="22"/>
         </w:rPr>
       </w:pPr>
-      <w:hyperlink w:anchor="_Toc437944111" w:history="1">
+      <w:hyperlink w:anchor="_Toc439062395" w:history="1">
         <w:r>
           <w:rPr>
             <w:rStyle w:val="Hyperlink"/>
@@ -8503,7 +8796,7 @@
             <w:noProof/>
             <w:webHidden/>
           </w:rPr>
-          <w:instrText xml:space="preserve"> PAGEREF _Toc437944111 \h </w:instrText>
+          <w:instrText xml:space="preserve"> PAGEREF _Toc439062395 \h </w:instrText>
         </w:r>
         <w:r>
           <w:rPr>
@@ -8545,7 +8838,7 @@
           <w:szCs w:val="22"/>
         </w:rPr>
       </w:pPr>
-      <w:hyperlink w:anchor="_Toc437944112" w:history="1">
+      <w:hyperlink w:anchor="_Toc439062396" w:history="1">
         <w:r>
           <w:rPr>
             <w:rStyle w:val="Hyperlink"/>
@@ -8589,7 +8882,7 @@
             <w:noProof/>
             <w:webHidden/>
           </w:rPr>
-          <w:instrText xml:space="preserve"> PAGEREF _Toc437944112 \h </w:instrText>
+          <w:instrText xml:space="preserve"> PAGEREF _Toc439062396 \h </w:instrText>
         </w:r>
         <w:r>
           <w:rPr>
@@ -8631,7 +8924,7 @@
           <w:szCs w:val="22"/>
         </w:rPr>
       </w:pPr>
-      <w:hyperlink w:anchor="_Toc437944113" w:history="1">
+      <w:hyperlink w:anchor="_Toc439062397" w:history="1">
         <w:r>
           <w:rPr>
             <w:rStyle w:val="Hyperlink"/>
@@ -8658,7 +8951,7 @@
             <w:noProof/>
             <w:webHidden/>
           </w:rPr>
-          <w:instrText xml:space="preserve"> PAGEREF _Toc437944113 \h </w:instrText>
+          <w:instrText xml:space="preserve"> PAGEREF _Toc439062397 \h </w:instrText>
         </w:r>
         <w:r>
           <w:rPr>
@@ -8700,7 +8993,7 @@
           <w:szCs w:val="22"/>
         </w:rPr>
       </w:pPr>
-      <w:hyperlink w:anchor="_Toc437944114" w:history="1">
+      <w:hyperlink w:anchor="_Toc439062398" w:history="1">
         <w:r>
           <w:rPr>
             <w:rStyle w:val="Hyperlink"/>
@@ -8727,7 +9020,7 @@
             <w:noProof/>
             <w:webHidden/>
           </w:rPr>
-          <w:instrText xml:space="preserve"> PAGEREF _Toc437944114 \h </w:instrText>
+          <w:instrText xml:space="preserve"> PAGEREF _Toc439062398 \h </w:instrText>
         </w:r>
         <w:r>
           <w:rPr>
@@ -8769,7 +9062,7 @@
         <w:lastRenderedPageBreak/>
         <w:fldChar w:fldCharType="end"/>
       </w:r>
-      <w:bookmarkStart w:id="5" w:name="_Toc437944085"/>
+      <w:bookmarkStart w:id="5" w:name="_Toc439062369"/>
       <w:r>
         <w:t>Introduction</w:t>
       </w:r>
@@ -8800,7 +9093,11 @@
         <w:ind w:right="-270"/>
       </w:pPr>
       <w:r>
-        <w:t>The Cyber Observable Expression (CybOX</w:t>
+        <w:t>The Cyber Observable Expression (</w:t>
+      </w:r>
+      <w:proofErr w:type="spellStart"/>
+      <w:r>
+        <w:t>CybOX</w:t>
       </w:r>
       <w:r>
         <w:rPr>
@@ -8808,6 +9105,7 @@
         </w:rPr>
         <w:t>TM</w:t>
       </w:r>
+      <w:proofErr w:type="spellEnd"/>
       <w:r>
         <w:t>)</w:t>
       </w:r>
@@ -8878,6 +9176,7 @@
         </w:rPr>
         <w:fldChar w:fldCharType="separate"/>
       </w:r>
+      <w:proofErr w:type="gramStart"/>
       <w:r>
         <w:rPr>
           <w:b/>
@@ -8885,6 +9184,7 @@
         </w:rPr>
         <w:t>1.1</w:t>
       </w:r>
+      <w:proofErr w:type="gramEnd"/>
       <w:r>
         <w:rPr>
           <w:b/>
@@ -9090,10 +9390,26 @@
         <w:fldChar w:fldCharType="end"/>
       </w:r>
       <w:r>
-        <w:t>, we give background information necessary to fully understand the Code Object data model. We present the Code Object data model s</w:t>
-      </w:r>
-      <w:r>
-        <w:t xml:space="preserve">pecification details in Section </w:t>
+        <w:t xml:space="preserve">, we give background information necessary </w:t>
+      </w:r>
+      <w:proofErr w:type="gramStart"/>
+      <w:r>
+        <w:t>to fully understand</w:t>
+      </w:r>
+      <w:proofErr w:type="gramEnd"/>
+      <w:r>
+        <w:t xml:space="preserve"> the Code Object data model. We present the Code Object </w:t>
+      </w:r>
+      <w:proofErr w:type="gramStart"/>
+      <w:r>
+        <w:t>data model s</w:t>
+      </w:r>
+      <w:r>
+        <w:t>pecification details</w:t>
+      </w:r>
+      <w:proofErr w:type="gramEnd"/>
+      <w:r>
+        <w:t xml:space="preserve"> in Section </w:t>
       </w:r>
       <w:r>
         <w:rPr>
@@ -9199,7 +9515,8 @@
       <w:bookmarkStart w:id="8" w:name="_Ref412300941"/>
       <w:bookmarkStart w:id="9" w:name="_Ref412622367"/>
       <w:bookmarkStart w:id="10" w:name="_Toc424631596"/>
-      <w:bookmarkStart w:id="11" w:name="_Toc437944086"/>
+      <w:bookmarkStart w:id="11" w:name="_Toc439062370"/>
+      <w:proofErr w:type="spellStart"/>
       <w:r>
         <w:t>CybOX</w:t>
       </w:r>
@@ -9209,6 +9526,7 @@
         </w:rPr>
         <w:t>TM</w:t>
       </w:r>
+      <w:proofErr w:type="spellEnd"/>
       <w:r>
         <w:t xml:space="preserve"> Specification Documents</w:t>
       </w:r>
@@ -9329,7 +9647,7 @@
       </w:pPr>
       <w:bookmarkStart w:id="12" w:name="_Ref394437867"/>
       <w:bookmarkStart w:id="13" w:name="_Toc426119868"/>
-      <w:bookmarkStart w:id="14" w:name="_Toc437944087"/>
+      <w:bookmarkStart w:id="14" w:name="_Toc439062371"/>
       <w:r>
         <w:t>Document Conventions</w:t>
       </w:r>
@@ -9353,7 +9671,7 @@
       <w:bookmarkStart w:id="15" w:name="_Toc389570603"/>
       <w:bookmarkStart w:id="16" w:name="_Toc389581073"/>
       <w:bookmarkStart w:id="17" w:name="_Toc426119870"/>
-      <w:bookmarkStart w:id="18" w:name="_Toc437944088"/>
+      <w:bookmarkStart w:id="18" w:name="_Toc439062372"/>
       <w:r>
         <w:t>Fonts</w:t>
       </w:r>
@@ -9603,7 +9921,25 @@
           <w:sz w:val="20"/>
           <w:szCs w:val="20"/>
         </w:rPr>
-        <w:t xml:space="preserve">cyboxCommon:BaseObjectPropertyType </w:t>
+        <w:t>cyboxCommon</w:t>
+      </w:r>
+      <w:proofErr w:type="gramStart"/>
+      <w:r>
+        <w:rPr>
+          <w:rFonts w:ascii="Courier New" w:hAnsi="Courier New" w:cs="Courier New"/>
+          <w:sz w:val="20"/>
+          <w:szCs w:val="20"/>
+        </w:rPr>
+        <w:t>:BaseObjectPropertyType</w:t>
+      </w:r>
+      <w:proofErr w:type="gramEnd"/>
+      <w:r>
+        <w:rPr>
+          <w:rFonts w:ascii="Courier New" w:hAnsi="Courier New" w:cs="Courier New"/>
+          <w:sz w:val="20"/>
+          <w:szCs w:val="20"/>
+        </w:rPr>
+        <w:t xml:space="preserve"> </w:t>
       </w:r>
     </w:p>
     <w:p>
@@ -9762,7 +10098,7 @@
       </w:pPr>
       <w:bookmarkStart w:id="19" w:name="_Ref394486021"/>
       <w:bookmarkStart w:id="20" w:name="_Toc426119871"/>
-      <w:bookmarkStart w:id="21" w:name="_Toc437944089"/>
+      <w:bookmarkStart w:id="21" w:name="_Toc439062373"/>
       <w:r>
         <w:t>UML Package References</w:t>
       </w:r>
@@ -9784,19 +10120,28 @@
           <w:rFonts w:ascii="Courier New" w:hAnsi="Courier New" w:cs="Courier New"/>
           <w:sz w:val="22"/>
         </w:rPr>
-        <w:t>package_prefix:class</w:t>
-      </w:r>
-      <w:r>
-        <w:t>, where</w:t>
-      </w:r>
-      <w:r>
-        <w:t xml:space="preserve"> </w:t>
-      </w:r>
+        <w:t>package_prefix</w:t>
+      </w:r>
+      <w:proofErr w:type="gramStart"/>
       <w:r>
         <w:rPr>
           <w:rFonts w:ascii="Courier New" w:hAnsi="Courier New" w:cs="Courier New"/>
           <w:sz w:val="22"/>
         </w:rPr>
+        <w:t>:class</w:t>
+      </w:r>
+      <w:proofErr w:type="gramEnd"/>
+      <w:r>
+        <w:t>, where</w:t>
+      </w:r>
+      <w:r>
+        <w:t xml:space="preserve"> </w:t>
+      </w:r>
+      <w:r>
+        <w:rPr>
+          <w:rFonts w:ascii="Courier New" w:hAnsi="Courier New" w:cs="Courier New"/>
+          <w:sz w:val="22"/>
+        </w:rPr>
         <w:t>package_prefix</w:t>
       </w:r>
       <w:r>
@@ -9808,8 +10153,6 @@
       <w:r>
         <w:t xml:space="preserve">corresponds to the appropriate UML package. </w:t>
       </w:r>
-      <w:bookmarkStart w:id="24" w:name="_GoBack"/>
-      <w:bookmarkEnd w:id="24"/>
     </w:p>
     <w:p>
       <w:pPr>
@@ -9859,82 +10202,90 @@
       <w:pPr>
         <w:pStyle w:val="Heading3"/>
       </w:pPr>
-      <w:bookmarkStart w:id="25" w:name="_Toc426119872"/>
-      <w:bookmarkStart w:id="26" w:name="_Toc437944090"/>
+      <w:bookmarkStart w:id="24" w:name="_Toc426119872"/>
+      <w:bookmarkStart w:id="25" w:name="_Toc439062374"/>
       <w:r>
         <w:t>UML Diagrams</w:t>
       </w:r>
       <w:bookmarkEnd w:id="22"/>
       <w:bookmarkEnd w:id="23"/>
+      <w:bookmarkEnd w:id="24"/>
       <w:bookmarkEnd w:id="25"/>
+    </w:p>
+    <w:p>
+      <w:pPr>
+        <w:spacing w:before="80" w:after="240"/>
+      </w:pPr>
+      <w:bookmarkStart w:id="26" w:name="_Toc398719452"/>
+      <w:bookmarkStart w:id="27" w:name="_Toc389570606"/>
+      <w:bookmarkStart w:id="28" w:name="_Toc389581076"/>
+      <w:bookmarkStart w:id="29" w:name="_Ref394436861"/>
+      <w:r>
+        <w:t xml:space="preserve">This specification makes use of UML diagrams </w:t>
+      </w:r>
+      <w:proofErr w:type="gramStart"/>
+      <w:r>
+        <w:t>to visually depict</w:t>
+      </w:r>
+      <w:proofErr w:type="gramEnd"/>
+      <w:r>
+        <w:t xml:space="preserve"> relationships between CybOX Language constructs. Note that the diagrams have been extracted directly from the full UML model for CybOX; they have not been constructed purely for inclusion in the specification documents.  Typically, diagrams are included for the primary class of a data model, and for any other class where the visualization of its relationships between other classes would be useful.  This implies that there will be very few diagrams for classes whose only properties are either a data type or a class from the CybOX Common data model.  </w:t>
+      </w:r>
+      <w:r>
+        <w:t>Other diagrams that are included correspond to classes that specialize a superclass and abstract or generalized classes that are extended by one or more subclasses</w:t>
+      </w:r>
+      <w:r>
+        <w:t>.</w:t>
+      </w:r>
+    </w:p>
+    <w:p>
+      <w:pPr>
+        <w:spacing w:before="80" w:after="240"/>
+      </w:pPr>
+      <w:r>
+        <w:t>In UML diagrams, classes are often presented with their attributes elided, to avoid clutter.  The fully described class can usually be found in a related diagram.  A class presented with an empty section at the bottom of the icon indicates that there are no attributes other than those that are visualized using associations.</w:t>
+      </w:r>
+    </w:p>
+    <w:p>
+      <w:pPr>
+        <w:pStyle w:val="Heading4"/>
+      </w:pPr>
+      <w:bookmarkStart w:id="30" w:name="_Toc426119873"/>
+      <w:bookmarkStart w:id="31" w:name="_Toc439062375"/>
+      <w:r>
+        <w:t>Class Properties</w:t>
+      </w:r>
       <w:bookmarkEnd w:id="26"/>
+      <w:bookmarkEnd w:id="30"/>
+      <w:bookmarkEnd w:id="31"/>
     </w:p>
     <w:p>
       <w:pPr>
         <w:spacing w:before="80" w:after="240"/>
       </w:pPr>
-      <w:bookmarkStart w:id="27" w:name="_Toc398719452"/>
-      <w:bookmarkStart w:id="28" w:name="_Toc389570606"/>
-      <w:bookmarkStart w:id="29" w:name="_Toc389581076"/>
-      <w:bookmarkStart w:id="30" w:name="_Ref394436861"/>
-      <w:r>
-        <w:t xml:space="preserve">This specification makes use of UML diagrams to visually depict relationships between CybOX Language constructs. Note that the diagrams have been extracted directly from the full UML model for CybOX; they have not been constructed purely for inclusion in the specification documents.  Typically, diagrams are included for the primary class of a data model, and for any other class where the visualization of its relationships between other classes would be useful.  This implies that there will be very few diagrams for classes whose only properties are either a data type or a class from the CybOX Common data model.  </w:t>
-      </w:r>
-      <w:r>
-        <w:t>Other diagrams that are included correspond to classes that specialize a superclass and abstract or generalized classes that are extended by one or more subclasses</w:t>
-      </w:r>
-      <w:r>
-        <w:t>.</w:t>
-      </w:r>
-    </w:p>
-    <w:p>
-      <w:pPr>
-        <w:spacing w:before="80" w:after="240"/>
-      </w:pPr>
-      <w:r>
-        <w:t>In UML diagrams, classes are often presented with their attributes elided, to avoid clutter.  The fully described class can usually be found in a related diagram.  A class presented with an empty section at the bottom of the icon indicates that there are no attributes other than those that are visualized using associations.</w:t>
+      <w:r>
+        <w:t>Generally, a class property can be shown in a UML diagram as either an attribute or an association (i.e., the distinction between attributes and associations is somewhat subjective).  In order to make the size of UML diagrams in the specifications manageable, we have chosen to capture most properties as attributes and to capture only higher level properties as associations, especially in the main top-level component diagrams.  In particular, we will always capture properties of</w:t>
+      </w:r>
+      <w:r>
+        <w:t xml:space="preserve"> UML data types as attributes.</w:t>
+      </w:r>
+      <w:r>
+        <w:t xml:space="preserve">  </w:t>
       </w:r>
     </w:p>
     <w:p>
       <w:pPr>
         <w:pStyle w:val="Heading4"/>
       </w:pPr>
-      <w:bookmarkStart w:id="31" w:name="_Toc426119873"/>
-      <w:bookmarkStart w:id="32" w:name="_Toc437944091"/>
-      <w:r>
-        <w:t>Class Properties</w:t>
-      </w:r>
-      <w:bookmarkEnd w:id="27"/>
-      <w:bookmarkEnd w:id="31"/>
+      <w:bookmarkStart w:id="32" w:name="_Toc398719453"/>
+      <w:bookmarkStart w:id="33" w:name="_Toc426119874"/>
+      <w:bookmarkStart w:id="34" w:name="_Toc439062376"/>
+      <w:r>
+        <w:t>Diagram Icons and Arrow Types</w:t>
+      </w:r>
       <w:bookmarkEnd w:id="32"/>
-    </w:p>
-    <w:p>
-      <w:pPr>
-        <w:spacing w:before="80" w:after="240"/>
-      </w:pPr>
-      <w:r>
-        <w:t>Generally, a class property can be shown in a UML diagram as either an attribute or an association (i.e., the distinction between attributes and associations is somewhat subjective).  In order to make the size of UML diagrams in the specifications manageable, we have chosen to capture most properties as attributes and to capture only higher level properties as associations, especially in the main top-level component diagrams.  In particular, we will always capture properties of</w:t>
-      </w:r>
-      <w:r>
-        <w:t xml:space="preserve"> UML data types as attributes.</w:t>
-      </w:r>
-      <w:r>
-        <w:t xml:space="preserve">  </w:t>
-      </w:r>
-    </w:p>
-    <w:p>
-      <w:pPr>
-        <w:pStyle w:val="Heading4"/>
-      </w:pPr>
-      <w:bookmarkStart w:id="33" w:name="_Toc398719453"/>
-      <w:bookmarkStart w:id="34" w:name="_Toc426119874"/>
-      <w:bookmarkStart w:id="35" w:name="_Toc437944092"/>
-      <w:r>
-        <w:t>Diagram Icons and Arrow Types</w:t>
-      </w:r>
       <w:bookmarkEnd w:id="33"/>
       <w:bookmarkEnd w:id="34"/>
-      <w:bookmarkEnd w:id="35"/>
     </w:p>
     <w:p>
       <w:pPr>
@@ -10008,62 +10359,33 @@
         <w:spacing w:after="120"/>
         <w:jc w:val="center"/>
       </w:pPr>
-      <w:bookmarkStart w:id="36" w:name="_Ref397637630"/>
-      <w:bookmarkStart w:id="37" w:name="_Ref417296241"/>
-      <w:bookmarkStart w:id="38" w:name="_Toc426119875"/>
+      <w:bookmarkStart w:id="35" w:name="_Ref397637630"/>
+      <w:bookmarkStart w:id="36" w:name="_Ref417296241"/>
+      <w:bookmarkStart w:id="37" w:name="_Toc426119875"/>
       <w:r>
         <w:lastRenderedPageBreak/>
         <w:t xml:space="preserve">Table </w:t>
       </w:r>
-      <w:r>
-        <w:fldChar w:fldCharType="begin"/>
-      </w:r>
-      <w:r>
-        <w:instrText xml:space="preserve"> STYLERE</w:instrText>
-      </w:r>
-      <w:r>
-        <w:instrText xml:space="preserve">F 1 \s </w:instrText>
-      </w:r>
-      <w:r>
-        <w:fldChar w:fldCharType="separate"/>
-      </w:r>
-      <w:r>
-        <w:rPr>
-          <w:noProof/>
-        </w:rPr>
-        <w:t>1</w:t>
-      </w:r>
-      <w:r>
-        <w:rPr>
-          <w:noProof/>
-        </w:rPr>
-        <w:fldChar w:fldCharType="end"/>
-      </w:r>
+      <w:fldSimple w:instr=" STYLEREF 1 \s ">
+        <w:r>
+          <w:rPr>
+            <w:noProof/>
+          </w:rPr>
+          <w:t>1</w:t>
+        </w:r>
+      </w:fldSimple>
       <w:r>
         <w:noBreakHyphen/>
       </w:r>
-      <w:r>
-        <w:fldChar w:fldCharType="begin"/>
-      </w:r>
-      <w:r>
-        <w:instrText xml:space="preserve"> SEQ Table \* ARABIC \s 1 </w:instrText>
-      </w:r>
-      <w:r>
-        <w:fldChar w:fldCharType="separate"/>
-      </w:r>
-      <w:r>
-        <w:rPr>
-          <w:noProof/>
-        </w:rPr>
-        <w:t>1</w:t>
-      </w:r>
-      <w:r>
-        <w:rPr>
-          <w:noProof/>
-        </w:rPr>
-        <w:fldChar w:fldCharType="end"/>
-      </w:r>
-      <w:bookmarkEnd w:id="36"/>
+      <w:fldSimple w:instr=" SEQ Table \* ARABIC \s 1 ">
+        <w:r>
+          <w:rPr>
+            <w:noProof/>
+          </w:rPr>
+          <w:t>1</w:t>
+        </w:r>
+      </w:fldSimple>
+      <w:bookmarkEnd w:id="35"/>
       <w:r>
         <w:t xml:space="preserve">.  </w:t>
       </w:r>
@@ -10310,7 +10632,7 @@
                 <v:shape id="_x0000_i1025" type="#_x0000_t75" style="width:23.25pt;height:21pt" o:ole="">
                   <v:imagedata r:id="rId26" o:title=""/>
                 </v:shape>
-                <o:OLEObject Type="Embed" ProgID="PBrush" ShapeID="_x0000_i1025" DrawAspect="Content" ObjectID="_1512715270" r:id="rId27"/>
+                <o:OLEObject Type="Embed" ProgID="PBrush" ShapeID="_x0000_i1025" DrawAspect="Content" ObjectID="_1512804242" r:id="rId27"/>
               </w:object>
             </w:r>
           </w:p>
@@ -10466,7 +10788,7 @@
                 <v:shape id="_x0000_i1026" type="#_x0000_t75" style="width:14.25pt;height:14.25pt" o:ole="">
                   <v:imagedata r:id="rId29" o:title=""/>
                 </v:shape>
-                <o:OLEObject Type="Embed" ProgID="PBrush" ShapeID="_x0000_i1026" DrawAspect="Content" ObjectID="_1512715271" r:id="rId30"/>
+                <o:OLEObject Type="Embed" ProgID="PBrush" ShapeID="_x0000_i1026" DrawAspect="Content" ObjectID="_1512804243" r:id="rId30"/>
               </w:object>
             </w:r>
           </w:p>
@@ -10526,7 +10848,7 @@
                 <v:shape id="_x0000_i1027" type="#_x0000_t75" style="width:14.25pt;height:14.25pt" o:ole="">
                   <v:imagedata r:id="rId31" o:title=""/>
                 </v:shape>
-                <o:OLEObject Type="Embed" ProgID="PBrush" ShapeID="_x0000_i1027" DrawAspect="Content" ObjectID="_1512715272" r:id="rId32"/>
+                <o:OLEObject Type="Embed" ProgID="PBrush" ShapeID="_x0000_i1027" DrawAspect="Content" ObjectID="_1512804244" r:id="rId32"/>
               </w:object>
             </w:r>
           </w:p>
@@ -10643,9 +10965,9 @@
                     </wp:anchor>
                   </w:drawing>
                 </mc:Choice>
-                <mc:Fallback xmlns:mo="http://schemas.microsoft.com/office/mac/office/2008/main" xmlns:mv="urn:schemas-microsoft-com:mac:vml">
+                <mc:Fallback>
                   <w:pict>
-                    <v:shapetype w14:anchorId="0D179B3A" id="_x0000_t32" coordsize="21600,21600" o:spt="32" o:oned="t" path="m,l21600,21600e" filled="f">
+                    <v:shapetype w14:anchorId="29D136D2" id="_x0000_t32" coordsize="21600,21600" o:spt="32" o:oned="t" path="m,l21600,21600e" filled="f">
                       <v:path arrowok="t" fillok="f" o:connecttype="none"/>
                       <o:lock v:ext="edit" shapetype="t"/>
                     </v:shapetype>
@@ -10712,7 +11034,7 @@
                 <v:shape id="_x0000_i1028" type="#_x0000_t75" style="width:57.75pt;height:35.25pt" o:ole="">
                   <v:imagedata r:id="rId33" o:title=""/>
                 </v:shape>
-                <o:OLEObject Type="Embed" ProgID="PBrush" ShapeID="_x0000_i1028" DrawAspect="Content" ObjectID="_1512715273" r:id="rId34"/>
+                <o:OLEObject Type="Embed" ProgID="PBrush" ShapeID="_x0000_i1028" DrawAspect="Content" ObjectID="_1512804245" r:id="rId34"/>
               </w:object>
             </w:r>
           </w:p>
@@ -10748,18 +11070,18 @@
       <w:pPr>
         <w:pStyle w:val="Heading3"/>
       </w:pPr>
-      <w:bookmarkStart w:id="39" w:name="_Toc426119876"/>
-      <w:bookmarkStart w:id="40" w:name="_Toc437944093"/>
+      <w:bookmarkStart w:id="38" w:name="_Toc426119876"/>
+      <w:bookmarkStart w:id="39" w:name="_Toc439062377"/>
+      <w:bookmarkEnd w:id="36"/>
       <w:bookmarkEnd w:id="37"/>
-      <w:bookmarkEnd w:id="38"/>
       <w:r>
         <w:t>Property Table Notation</w:t>
       </w:r>
+      <w:bookmarkEnd w:id="27"/>
       <w:bookmarkEnd w:id="28"/>
       <w:bookmarkEnd w:id="29"/>
-      <w:bookmarkEnd w:id="30"/>
+      <w:bookmarkEnd w:id="38"/>
       <w:bookmarkEnd w:id="39"/>
-      <w:bookmarkEnd w:id="40"/>
     </w:p>
     <w:p>
       <w:pPr>
@@ -10798,6 +11120,7 @@
         </w:rPr>
         <w:fldChar w:fldCharType="separate"/>
       </w:r>
+      <w:proofErr w:type="gramStart"/>
       <w:r>
         <w:rPr>
           <w:b/>
@@ -10805,6 +11128,7 @@
         </w:rPr>
         <w:t>3</w:t>
       </w:r>
+      <w:proofErr w:type="gramEnd"/>
       <w:r>
         <w:rPr>
           <w:b/>
@@ -10918,15 +11242,15 @@
       <w:pPr>
         <w:pStyle w:val="Heading3"/>
       </w:pPr>
-      <w:bookmarkStart w:id="41" w:name="_Toc412205415"/>
-      <w:bookmarkStart w:id="42" w:name="_Toc426119877"/>
-      <w:bookmarkStart w:id="43" w:name="_Toc437944094"/>
+      <w:bookmarkStart w:id="40" w:name="_Toc412205415"/>
+      <w:bookmarkStart w:id="41" w:name="_Toc426119877"/>
+      <w:bookmarkStart w:id="42" w:name="_Toc439062378"/>
       <w:r>
         <w:t>Property and Class Descriptions</w:t>
       </w:r>
+      <w:bookmarkEnd w:id="40"/>
       <w:bookmarkEnd w:id="41"/>
       <w:bookmarkEnd w:id="42"/>
-      <w:bookmarkEnd w:id="43"/>
     </w:p>
     <w:p>
       <w:pPr>
@@ -11306,8 +11630,13 @@
             <w:r>
               <w:t xml:space="preserve">potentially </w:t>
             </w:r>
-            <w:r>
-              <w:t>leverage to obfuscate the Observable</w:t>
+            <w:proofErr w:type="gramStart"/>
+            <w:r>
+              <w:t>leverage</w:t>
+            </w:r>
+            <w:proofErr w:type="gramEnd"/>
+            <w:r>
+              <w:t xml:space="preserve"> to obfuscate the Observable</w:t>
             </w:r>
             <w:r>
               <w:rPr>
@@ -11352,7 +11681,15 @@
           </w:tcPr>
           <w:p>
             <w:r>
-              <w:t>Used to clearly and precisely identify particular instances or values associated with a property.  Often used for properties that are defined by a controlled vocabulary or enumeration; typically used for properties that take on only a single value.</w:t>
+              <w:t xml:space="preserve">Used </w:t>
+            </w:r>
+            <w:proofErr w:type="gramStart"/>
+            <w:r>
+              <w:t>to clearly and precisely identify</w:t>
+            </w:r>
+            <w:proofErr w:type="gramEnd"/>
+            <w:r>
+              <w:t xml:space="preserve"> particular instances or values associated with a property.  Often used for properties that are defined by a controlled vocabulary or enumeration; typically used for properties that take on only a single value.</w:t>
             </w:r>
           </w:p>
         </w:tc>
@@ -11414,15 +11751,15 @@
       <w:pPr>
         <w:pStyle w:val="Heading2"/>
       </w:pPr>
-      <w:bookmarkStart w:id="44" w:name="_Ref428537349"/>
-      <w:bookmarkStart w:id="45" w:name="_Toc427275785"/>
-      <w:bookmarkStart w:id="46" w:name="_Toc437944095"/>
+      <w:bookmarkStart w:id="43" w:name="_Ref428537349"/>
+      <w:bookmarkStart w:id="44" w:name="_Toc427275785"/>
+      <w:bookmarkStart w:id="45" w:name="_Toc439062379"/>
       <w:r>
         <w:t>Terminology</w:t>
       </w:r>
+      <w:bookmarkEnd w:id="43"/>
       <w:bookmarkEnd w:id="44"/>
       <w:bookmarkEnd w:id="45"/>
-      <w:bookmarkEnd w:id="46"/>
     </w:p>
     <w:p>
       <w:r>
@@ -11565,43 +11902,43 @@
       <w:pPr>
         <w:pStyle w:val="Heading2"/>
       </w:pPr>
-      <w:bookmarkStart w:id="47" w:name="_Ref7502892"/>
-      <w:bookmarkStart w:id="48" w:name="_Toc12011611"/>
-      <w:bookmarkStart w:id="49" w:name="_Toc85472894"/>
-      <w:bookmarkStart w:id="50" w:name="_Toc287332008"/>
-      <w:bookmarkStart w:id="51" w:name="_Toc427275786"/>
-      <w:bookmarkStart w:id="52" w:name="_Toc437944096"/>
+      <w:bookmarkStart w:id="46" w:name="_Ref7502892"/>
+      <w:bookmarkStart w:id="47" w:name="_Toc12011611"/>
+      <w:bookmarkStart w:id="48" w:name="_Toc85472894"/>
+      <w:bookmarkStart w:id="49" w:name="_Toc287332008"/>
+      <w:bookmarkStart w:id="50" w:name="_Toc427275786"/>
+      <w:bookmarkStart w:id="51" w:name="_Toc439062380"/>
       <w:r>
         <w:t>Normative</w:t>
       </w:r>
+      <w:bookmarkEnd w:id="46"/>
       <w:bookmarkEnd w:id="47"/>
+      <w:r>
+        <w:t xml:space="preserve"> References</w:t>
+      </w:r>
       <w:bookmarkEnd w:id="48"/>
-      <w:r>
-        <w:t xml:space="preserve"> References</w:t>
-      </w:r>
       <w:bookmarkEnd w:id="49"/>
       <w:bookmarkEnd w:id="50"/>
       <w:bookmarkEnd w:id="51"/>
+    </w:p>
+    <w:p>
+      <w:pPr>
+        <w:pStyle w:val="Ref"/>
+      </w:pPr>
+      <w:r>
+        <w:rPr>
+          <w:rStyle w:val="Refterm"/>
+        </w:rPr>
+        <w:t>[</w:t>
+      </w:r>
+      <w:bookmarkStart w:id="52" w:name="rfc2119"/>
+      <w:r>
+        <w:rPr>
+          <w:rStyle w:val="Refterm"/>
+        </w:rPr>
+        <w:t>RFC2119</w:t>
+      </w:r>
       <w:bookmarkEnd w:id="52"/>
-    </w:p>
-    <w:p>
-      <w:pPr>
-        <w:pStyle w:val="Ref"/>
-      </w:pPr>
-      <w:r>
-        <w:rPr>
-          <w:rStyle w:val="Refterm"/>
-        </w:rPr>
-        <w:t>[</w:t>
-      </w:r>
-      <w:bookmarkStart w:id="53" w:name="rfc2119"/>
-      <w:r>
-        <w:rPr>
-          <w:rStyle w:val="Refterm"/>
-        </w:rPr>
-        <w:t>RFC2119</w:t>
-      </w:r>
-      <w:bookmarkEnd w:id="53"/>
       <w:r>
         <w:rPr>
           <w:rStyle w:val="Refterm"/>
@@ -11639,18 +11976,26 @@
       <w:pPr>
         <w:pStyle w:val="Heading1"/>
       </w:pPr>
-      <w:bookmarkStart w:id="54" w:name="_Ref428537380"/>
-      <w:bookmarkStart w:id="55" w:name="_Toc437944097"/>
+      <w:bookmarkStart w:id="53" w:name="_Ref428537380"/>
+      <w:bookmarkStart w:id="54" w:name="_Toc439062381"/>
       <w:r>
         <w:lastRenderedPageBreak/>
         <w:t>Background Information</w:t>
       </w:r>
+      <w:bookmarkEnd w:id="53"/>
       <w:bookmarkEnd w:id="54"/>
-      <w:bookmarkEnd w:id="55"/>
-    </w:p>
-    <w:p>
-      <w:r>
-        <w:t>In this section, we provide high level information about the Code Object data model that is necessary to fully understand the specification details given in Section</w:t>
+    </w:p>
+    <w:p>
+      <w:r>
+        <w:t xml:space="preserve">In this section, we provide high level information about the Code Object data model that is necessary </w:t>
+      </w:r>
+      <w:proofErr w:type="gramStart"/>
+      <w:r>
+        <w:t>to fully understand</w:t>
+      </w:r>
+      <w:proofErr w:type="gramEnd"/>
+      <w:r>
+        <w:t xml:space="preserve"> the specification details given in Section</w:t>
       </w:r>
       <w:r>
         <w:t xml:space="preserve"> </w:t>
@@ -11709,13 +12054,13 @@
         <w:spacing w:before="360" w:after="60"/>
         <w:ind w:left="540" w:hanging="540"/>
       </w:pPr>
-      <w:bookmarkStart w:id="56" w:name="_Toc426119879"/>
-      <w:bookmarkStart w:id="57" w:name="_Toc437944098"/>
+      <w:bookmarkStart w:id="55" w:name="_Toc426119879"/>
+      <w:bookmarkStart w:id="56" w:name="_Toc439062382"/>
       <w:r>
         <w:t>Cyber Observables</w:t>
       </w:r>
+      <w:bookmarkEnd w:id="55"/>
       <w:bookmarkEnd w:id="56"/>
-      <w:bookmarkEnd w:id="57"/>
     </w:p>
     <w:p>
       <w:pPr>
@@ -11727,7 +12072,15 @@
     </w:p>
     <w:p>
       <w:r>
-        <w:t>A cyber observable is different than a cyber indicator. A cyber observable is a statement of fact, capturing what was observed or could be observed in the cyber operational domain. Cyber indicators are cyber observable patterns, such as a registry key value associated with a known bad actor or a spoofed email address used on a particular date.</w:t>
+        <w:t xml:space="preserve">A cyber observable is different </w:t>
+      </w:r>
+      <w:proofErr w:type="gramStart"/>
+      <w:r>
+        <w:t>than</w:t>
+      </w:r>
+      <w:proofErr w:type="gramEnd"/>
+      <w:r>
+        <w:t xml:space="preserve"> a cyber indicator. A cyber observable is a statement of fact, capturing what was observed or could be observed in the cyber operational domain. Cyber indicators are cyber observable patterns, such as a registry key value associated with a known bad actor or a spoofed email address used on a particular date.</w:t>
       </w:r>
     </w:p>
     <w:p>
@@ -11739,13 +12092,13 @@
         <w:spacing w:before="360" w:after="60"/>
         <w:ind w:left="540" w:hanging="540"/>
       </w:pPr>
-      <w:bookmarkStart w:id="58" w:name="_Toc437944099"/>
-      <w:bookmarkStart w:id="59" w:name="_Toc287332011"/>
-      <w:bookmarkStart w:id="60" w:name="_Toc409437263"/>
+      <w:bookmarkStart w:id="57" w:name="_Toc287332011"/>
+      <w:bookmarkStart w:id="58" w:name="_Toc409437263"/>
+      <w:bookmarkStart w:id="59" w:name="_Toc439062383"/>
       <w:r>
         <w:t>Objects</w:t>
       </w:r>
-      <w:bookmarkEnd w:id="58"/>
+      <w:bookmarkEnd w:id="59"/>
     </w:p>
     <w:p>
       <w:r>
@@ -11766,28 +12119,28 @@
       <w:pPr>
         <w:pStyle w:val="Heading1"/>
       </w:pPr>
-      <w:bookmarkStart w:id="61" w:name="_Ref433362620"/>
-      <w:bookmarkStart w:id="62" w:name="_Ref433362972"/>
-      <w:bookmarkStart w:id="63" w:name="_Ref433363136"/>
-      <w:bookmarkStart w:id="64" w:name="_Toc437944100"/>
+      <w:bookmarkStart w:id="60" w:name="_Ref433362620"/>
+      <w:bookmarkStart w:id="61" w:name="_Ref433362972"/>
+      <w:bookmarkStart w:id="62" w:name="_Ref433363136"/>
+      <w:bookmarkStart w:id="63" w:name="_Toc439062384"/>
       <w:r>
         <w:lastRenderedPageBreak/>
         <w:t>Data Model</w:t>
       </w:r>
+      <w:bookmarkEnd w:id="60"/>
       <w:bookmarkEnd w:id="61"/>
       <w:bookmarkEnd w:id="62"/>
       <w:bookmarkEnd w:id="63"/>
+    </w:p>
+    <w:p>
+      <w:pPr>
+        <w:pStyle w:val="Heading2"/>
+      </w:pPr>
+      <w:bookmarkStart w:id="64" w:name="_Toc439062385"/>
+      <w:r>
+        <w:t>CodeObjectType Class</w:t>
+      </w:r>
       <w:bookmarkEnd w:id="64"/>
-    </w:p>
-    <w:p>
-      <w:pPr>
-        <w:pStyle w:val="Heading2"/>
-      </w:pPr>
-      <w:bookmarkStart w:id="65" w:name="_Toc437944101"/>
-      <w:r>
-        <w:t>CodeObjectType Class</w:t>
-      </w:r>
-      <w:bookmarkEnd w:id="65"/>
     </w:p>
     <w:p>
       <w:pPr>
@@ -11962,56 +12315,30 @@
         <w:spacing w:after="240"/>
         <w:jc w:val="center"/>
       </w:pPr>
-      <w:bookmarkStart w:id="66" w:name="_Ref395023936"/>
+      <w:bookmarkStart w:id="65" w:name="_Ref395023936"/>
       <w:r>
         <w:t xml:space="preserve">Figure </w:t>
       </w:r>
-      <w:r>
-        <w:fldChar w:fldCharType="begin"/>
-      </w:r>
-      <w:r>
-        <w:instrText xml:space="preserve"> STYLEREF 1 \s </w:instrText>
-      </w:r>
-      <w:r>
-        <w:fldChar w:fldCharType="separate"/>
-      </w:r>
-      <w:r>
-        <w:rPr>
-          <w:noProof/>
-        </w:rPr>
-        <w:t>3</w:t>
-      </w:r>
-      <w:r>
-        <w:rPr>
-          <w:noProof/>
-        </w:rPr>
-        <w:fldChar w:fldCharType="end"/>
-      </w:r>
+      <w:fldSimple w:instr=" STYLEREF 1 \s ">
+        <w:r>
+          <w:rPr>
+            <w:noProof/>
+          </w:rPr>
+          <w:t>3</w:t>
+        </w:r>
+      </w:fldSimple>
       <w:r>
         <w:noBreakHyphen/>
       </w:r>
-      <w:r>
-        <w:fldChar w:fldCharType="begin"/>
-      </w:r>
-      <w:r>
-        <w:instrText xml:space="preserve"> SEQ Figure \* ARABIC \s 1 </w:instrText>
-      </w:r>
-      <w:r>
-        <w:fldChar w:fldCharType="separate"/>
-      </w:r>
-      <w:r>
-        <w:rPr>
-          <w:noProof/>
-        </w:rPr>
-        <w:t>1</w:t>
-      </w:r>
-      <w:r>
-        <w:rPr>
-          <w:noProof/>
-        </w:rPr>
-        <w:fldChar w:fldCharType="end"/>
-      </w:r>
-      <w:bookmarkEnd w:id="66"/>
+      <w:fldSimple w:instr=" SEQ Figure \* ARABIC \s 1 ">
+        <w:r>
+          <w:rPr>
+            <w:noProof/>
+          </w:rPr>
+          <w:t>1</w:t>
+        </w:r>
+      </w:fldSimple>
+      <w:bookmarkEnd w:id="65"/>
       <w:r>
         <w:t xml:space="preserve">. UML diagram of the </w:t>
       </w:r>
@@ -12112,56 +12439,30 @@
         <w:pStyle w:val="tablecaption"/>
         <w:jc w:val="center"/>
       </w:pPr>
-      <w:bookmarkStart w:id="67" w:name="_Ref434322020"/>
+      <w:bookmarkStart w:id="66" w:name="_Ref434322020"/>
       <w:r>
         <w:t xml:space="preserve">Table </w:t>
       </w:r>
-      <w:r>
-        <w:fldChar w:fldCharType="begin"/>
-      </w:r>
-      <w:r>
-        <w:instrText xml:space="preserve"> STYLEREF 1 \s </w:instrText>
-      </w:r>
-      <w:r>
-        <w:fldChar w:fldCharType="separate"/>
-      </w:r>
-      <w:r>
-        <w:rPr>
-          <w:noProof/>
-        </w:rPr>
-        <w:t>3</w:t>
-      </w:r>
-      <w:r>
-        <w:rPr>
-          <w:noProof/>
-        </w:rPr>
-        <w:fldChar w:fldCharType="end"/>
-      </w:r>
+      <w:fldSimple w:instr=" STYLEREF 1 \s ">
+        <w:r>
+          <w:rPr>
+            <w:noProof/>
+          </w:rPr>
+          <w:t>3</w:t>
+        </w:r>
+      </w:fldSimple>
       <w:r>
         <w:noBreakHyphen/>
       </w:r>
-      <w:r>
-        <w:fldChar w:fldCharType="begin"/>
-      </w:r>
-      <w:r>
-        <w:instrText xml:space="preserve"> SEQ Table \* ARABIC \s 1 </w:instrText>
-      </w:r>
-      <w:r>
-        <w:fldChar w:fldCharType="separate"/>
-      </w:r>
-      <w:r>
-        <w:rPr>
-          <w:noProof/>
-        </w:rPr>
-        <w:t>1</w:t>
-      </w:r>
-      <w:r>
-        <w:rPr>
-          <w:noProof/>
-        </w:rPr>
-        <w:fldChar w:fldCharType="end"/>
-      </w:r>
-      <w:bookmarkEnd w:id="67"/>
+      <w:fldSimple w:instr=" SEQ Table \* ARABIC \s 1 ">
+        <w:r>
+          <w:rPr>
+            <w:noProof/>
+          </w:rPr>
+          <w:t>1</w:t>
+        </w:r>
+      </w:fldSimple>
+      <w:bookmarkEnd w:id="66"/>
       <w:r>
         <w:t xml:space="preserve">. </w:t>
       </w:r>
@@ -12850,7 +13151,15 @@
               <w:t xml:space="preserve">of </w:t>
             </w:r>
             <w:r>
-              <w:t>platforms that this code is targeted for.</w:t>
+              <w:t xml:space="preserve">platforms that this code is targeted </w:t>
+            </w:r>
+            <w:proofErr w:type="gramStart"/>
+            <w:r>
+              <w:t>for</w:t>
+            </w:r>
+            <w:proofErr w:type="gramEnd"/>
+            <w:r>
+              <w:t>.</w:t>
             </w:r>
           </w:p>
         </w:tc>
@@ -13371,7 +13680,15 @@
               <w:t>Code_Segment_XOR</w:t>
             </w:r>
             <w:r>
-              <w:t xml:space="preserve"> property encompasses any arbitrary code segment. Its contents should contain the actual code segment XORed with the pattern defined in the xorpattern property. This is so that the code contained in the </w:t>
+              <w:t xml:space="preserve"> property encompasses any arbitrary code segment. Its contents should contain the actual code segment XORed with the pattern defined in the </w:t>
+            </w:r>
+            <w:proofErr w:type="spellStart"/>
+            <w:r>
+              <w:t>xorpattern</w:t>
+            </w:r>
+            <w:proofErr w:type="spellEnd"/>
+            <w:r>
+              <w:t xml:space="preserve"> property. This is so that the code contained in the </w:t>
             </w:r>
             <w:r>
               <w:lastRenderedPageBreak/>
@@ -13613,14 +13930,14 @@
       <w:pPr>
         <w:pStyle w:val="Heading2"/>
       </w:pPr>
-      <w:bookmarkStart w:id="68" w:name="_Toc437944102"/>
+      <w:bookmarkStart w:id="67" w:name="_Toc439062386"/>
       <w:r>
         <w:t xml:space="preserve">CodeTypeType </w:t>
       </w:r>
-      <w:bookmarkEnd w:id="68"/>
       <w:r>
         <w:t>Data Type</w:t>
       </w:r>
+      <w:bookmarkEnd w:id="67"/>
     </w:p>
     <w:p>
       <w:pPr>
@@ -13725,11 +14042,11 @@
       <w:pPr>
         <w:pStyle w:val="Heading2"/>
       </w:pPr>
-      <w:bookmarkStart w:id="69" w:name="_Toc437944103"/>
+      <w:bookmarkStart w:id="68" w:name="_Toc439062387"/>
       <w:r>
         <w:t>CodeSegmentXORType Class</w:t>
       </w:r>
-      <w:bookmarkEnd w:id="69"/>
+      <w:bookmarkEnd w:id="68"/>
     </w:p>
     <w:p>
       <w:pPr>
@@ -13896,56 +14213,30 @@
         <w:spacing w:after="240"/>
         <w:jc w:val="center"/>
       </w:pPr>
-      <w:bookmarkStart w:id="70" w:name="_Ref435481801"/>
+      <w:bookmarkStart w:id="69" w:name="_Ref435481801"/>
       <w:r>
         <w:t xml:space="preserve">Figure </w:t>
       </w:r>
-      <w:r>
-        <w:fldChar w:fldCharType="begin"/>
-      </w:r>
-      <w:r>
-        <w:instrText xml:space="preserve"> STYLEREF 1 \s </w:instrText>
-      </w:r>
-      <w:r>
-        <w:fldChar w:fldCharType="separate"/>
-      </w:r>
-      <w:r>
-        <w:rPr>
-          <w:noProof/>
-        </w:rPr>
-        <w:t>3</w:t>
-      </w:r>
-      <w:r>
-        <w:rPr>
-          <w:noProof/>
-        </w:rPr>
-        <w:fldChar w:fldCharType="end"/>
-      </w:r>
+      <w:fldSimple w:instr=" STYLEREF 1 \s ">
+        <w:r>
+          <w:rPr>
+            <w:noProof/>
+          </w:rPr>
+          <w:t>3</w:t>
+        </w:r>
+      </w:fldSimple>
       <w:r>
         <w:noBreakHyphen/>
       </w:r>
-      <w:r>
-        <w:fldChar w:fldCharType="begin"/>
-      </w:r>
-      <w:r>
-        <w:instrText xml:space="preserve"> SEQ Figure \* ARABIC \s 1 </w:instrText>
-      </w:r>
-      <w:r>
-        <w:fldChar w:fldCharType="separate"/>
-      </w:r>
-      <w:r>
-        <w:rPr>
-          <w:noProof/>
-        </w:rPr>
-        <w:t>3</w:t>
-      </w:r>
-      <w:r>
-        <w:rPr>
-          <w:noProof/>
-        </w:rPr>
-        <w:fldChar w:fldCharType="end"/>
-      </w:r>
-      <w:bookmarkEnd w:id="70"/>
+      <w:fldSimple w:instr=" SEQ Figure \* ARABIC \s 1 ">
+        <w:r>
+          <w:rPr>
+            <w:noProof/>
+          </w:rPr>
+          <w:t>3</w:t>
+        </w:r>
+      </w:fldSimple>
+      <w:bookmarkEnd w:id="69"/>
       <w:r>
         <w:t xml:space="preserve">. UML diagram of the </w:t>
       </w:r>
@@ -14044,56 +14335,30 @@
         <w:pStyle w:val="tablecaption"/>
         <w:jc w:val="center"/>
       </w:pPr>
-      <w:bookmarkStart w:id="71" w:name="_Ref434226598"/>
+      <w:bookmarkStart w:id="70" w:name="_Ref434226598"/>
       <w:r>
         <w:t xml:space="preserve">Table </w:t>
       </w:r>
-      <w:r>
-        <w:fldChar w:fldCharType="begin"/>
-      </w:r>
-      <w:r>
-        <w:instrText xml:space="preserve"> STYLEREF 1 \s </w:instrText>
-      </w:r>
-      <w:r>
-        <w:fldChar w:fldCharType="separate"/>
-      </w:r>
-      <w:r>
-        <w:rPr>
-          <w:noProof/>
-        </w:rPr>
-        <w:t>3</w:t>
-      </w:r>
-      <w:r>
-        <w:rPr>
-          <w:noProof/>
-        </w:rPr>
-        <w:fldChar w:fldCharType="end"/>
-      </w:r>
+      <w:fldSimple w:instr=" STYLEREF 1 \s ">
+        <w:r>
+          <w:rPr>
+            <w:noProof/>
+          </w:rPr>
+          <w:t>3</w:t>
+        </w:r>
+      </w:fldSimple>
       <w:r>
         <w:noBreakHyphen/>
       </w:r>
-      <w:r>
-        <w:fldChar w:fldCharType="begin"/>
-      </w:r>
-      <w:r>
-        <w:instrText xml:space="preserve"> SEQ Table \* ARABIC \s 1 </w:instrText>
-      </w:r>
-      <w:r>
-        <w:fldChar w:fldCharType="separate"/>
-      </w:r>
-      <w:r>
-        <w:rPr>
-          <w:noProof/>
-        </w:rPr>
-        <w:t>2</w:t>
-      </w:r>
-      <w:r>
-        <w:rPr>
-          <w:noProof/>
-        </w:rPr>
-        <w:fldChar w:fldCharType="end"/>
-      </w:r>
-      <w:bookmarkEnd w:id="71"/>
+      <w:fldSimple w:instr=" SEQ Table \* ARABIC \s 1 ">
+        <w:r>
+          <w:rPr>
+            <w:noProof/>
+          </w:rPr>
+          <w:t>2</w:t>
+        </w:r>
+      </w:fldSimple>
+      <w:bookmarkEnd w:id="70"/>
       <w:r>
         <w:rPr>
           <w:noProof/>
@@ -14355,14 +14620,14 @@
       <w:pPr>
         <w:pStyle w:val="Heading2"/>
       </w:pPr>
-      <w:bookmarkStart w:id="72" w:name="_Toc437944104"/>
+      <w:bookmarkStart w:id="71" w:name="_Toc439062388"/>
       <w:r>
         <w:t xml:space="preserve">CodePurposeType </w:t>
       </w:r>
-      <w:bookmarkEnd w:id="72"/>
       <w:r>
         <w:t>Data Type</w:t>
       </w:r>
+      <w:bookmarkEnd w:id="71"/>
     </w:p>
     <w:p>
       <w:pPr>
@@ -14442,16 +14707,27 @@
         <w:t>data type</w:t>
       </w:r>
       <w:r>
-        <w:t>, in order to permit complex (i.e. regular-expression based) specifications.</w:t>
+        <w:t xml:space="preserve">, </w:t>
+      </w:r>
+      <w:bookmarkStart w:id="72" w:name="_GoBack"/>
+      <w:r>
+        <w:t>in order to permit complex (i.e. regular-expression based) specifications</w:t>
+      </w:r>
+      <w:bookmarkEnd w:id="72"/>
+      <w:r>
+        <w:t>.</w:t>
       </w:r>
     </w:p>
     <w:p>
       <w:pPr>
         <w:pStyle w:val="Heading2"/>
       </w:pPr>
-      <w:bookmarkStart w:id="73" w:name="_Toc437944105"/>
-      <w:r>
-        <w:t>CodeLanguageType Class</w:t>
+      <w:bookmarkStart w:id="73" w:name="_Toc439062389"/>
+      <w:r>
+        <w:t xml:space="preserve">CodeLanguageType </w:t>
+      </w:r>
+      <w:r>
+        <w:t>Data Type</w:t>
       </w:r>
       <w:bookmarkEnd w:id="73"/>
     </w:p>
@@ -14537,9 +14813,12 @@
       <w:pPr>
         <w:pStyle w:val="Heading2"/>
       </w:pPr>
-      <w:bookmarkStart w:id="74" w:name="_Toc437944106"/>
-      <w:r>
-        <w:t>ProcessorTypeType Class</w:t>
+      <w:bookmarkStart w:id="74" w:name="_Toc439062390"/>
+      <w:r>
+        <w:t xml:space="preserve">ProcessorTypeType </w:t>
+      </w:r>
+      <w:r>
+        <w:t>Data Type</w:t>
       </w:r>
       <w:bookmarkEnd w:id="74"/>
     </w:p>
@@ -14634,7 +14913,7 @@
       <w:pPr>
         <w:pStyle w:val="Heading2"/>
       </w:pPr>
-      <w:bookmarkStart w:id="75" w:name="_Toc437944107"/>
+      <w:bookmarkStart w:id="75" w:name="_Toc439062391"/>
       <w:r>
         <w:t>TargetedPlatformsType Class</w:t>
       </w:r>
@@ -14768,51 +15047,25 @@
         <w:lastRenderedPageBreak/>
         <w:t xml:space="preserve">Table </w:t>
       </w:r>
-      <w:r>
-        <w:fldChar w:fldCharType="begin"/>
-      </w:r>
-      <w:r>
-        <w:instrText xml:space="preserve"> STYLEREF 1 \s </w:instrText>
-      </w:r>
-      <w:r>
-        <w:fldChar w:fldCharType="separate"/>
-      </w:r>
-      <w:r>
-        <w:rPr>
-          <w:noProof/>
-        </w:rPr>
-        <w:t>3</w:t>
-      </w:r>
-      <w:r>
-        <w:rPr>
-          <w:noProof/>
-        </w:rPr>
-        <w:fldChar w:fldCharType="end"/>
-      </w:r>
+      <w:fldSimple w:instr=" STYLEREF 1 \s ">
+        <w:r>
+          <w:rPr>
+            <w:noProof/>
+          </w:rPr>
+          <w:t>3</w:t>
+        </w:r>
+      </w:fldSimple>
       <w:r>
         <w:noBreakHyphen/>
       </w:r>
-      <w:r>
-        <w:fldChar w:fldCharType="begin"/>
-      </w:r>
-      <w:r>
-        <w:instrText xml:space="preserve"> SEQ Table \* ARABIC \s 1 </w:instrText>
-      </w:r>
-      <w:r>
-        <w:fldChar w:fldCharType="separate"/>
-      </w:r>
-      <w:r>
-        <w:rPr>
-          <w:noProof/>
-        </w:rPr>
-        <w:t>3</w:t>
-      </w:r>
-      <w:r>
-        <w:rPr>
-          <w:noProof/>
-        </w:rPr>
-        <w:fldChar w:fldCharType="end"/>
-      </w:r>
+      <w:fldSimple w:instr=" SEQ Table \* ARABIC \s 1 ">
+        <w:r>
+          <w:rPr>
+            <w:noProof/>
+          </w:rPr>
+          <w:t>3</w:t>
+        </w:r>
+      </w:fldSimple>
       <w:bookmarkEnd w:id="76"/>
       <w:r>
         <w:rPr>
@@ -15071,7 +15324,15 @@
               <w:t>Targeted_Platform</w:t>
             </w:r>
             <w:r>
-              <w:t xml:space="preserve"> property specifies a particular platform that this code is targeted for.</w:t>
+              <w:t xml:space="preserve"> property specifies a particular platform that this code is targeted </w:t>
+            </w:r>
+            <w:proofErr w:type="gramStart"/>
+            <w:r>
+              <w:t>for</w:t>
+            </w:r>
+            <w:proofErr w:type="gramEnd"/>
+            <w:r>
+              <w:t>.</w:t>
             </w:r>
           </w:p>
         </w:tc>
@@ -15082,7 +15343,7 @@
       <w:pPr>
         <w:pStyle w:val="Heading2"/>
       </w:pPr>
-      <w:bookmarkStart w:id="77" w:name="_Toc437944108"/>
+      <w:bookmarkStart w:id="77" w:name="_Toc439062392"/>
       <w:r>
         <w:t>CodeTypeEnum Enumeration</w:t>
       </w:r>
@@ -15189,51 +15450,25 @@
       <w:r>
         <w:t xml:space="preserve">Table </w:t>
       </w:r>
-      <w:r>
-        <w:fldChar w:fldCharType="begin"/>
-      </w:r>
-      <w:r>
-        <w:instrText xml:space="preserve"> STYLEREF 1 \s </w:instrText>
-      </w:r>
-      <w:r>
-        <w:fldChar w:fldCharType="separate"/>
-      </w:r>
-      <w:r>
-        <w:rPr>
-          <w:noProof/>
-        </w:rPr>
-        <w:t>3</w:t>
-      </w:r>
-      <w:r>
-        <w:rPr>
-          <w:noProof/>
-        </w:rPr>
-        <w:fldChar w:fldCharType="end"/>
-      </w:r>
+      <w:fldSimple w:instr=" STYLEREF 1 \s ">
+        <w:r>
+          <w:rPr>
+            <w:noProof/>
+          </w:rPr>
+          <w:t>3</w:t>
+        </w:r>
+      </w:fldSimple>
       <w:r>
         <w:noBreakHyphen/>
       </w:r>
-      <w:r>
-        <w:fldChar w:fldCharType="begin"/>
-      </w:r>
-      <w:r>
-        <w:instrText xml:space="preserve"> SEQ Table \* ARABIC \s 1 </w:instrText>
-      </w:r>
-      <w:r>
-        <w:fldChar w:fldCharType="separate"/>
-      </w:r>
-      <w:r>
-        <w:rPr>
-          <w:noProof/>
-        </w:rPr>
-        <w:t>4</w:t>
-      </w:r>
-      <w:r>
-        <w:rPr>
-          <w:noProof/>
-        </w:rPr>
-        <w:fldChar w:fldCharType="end"/>
-      </w:r>
+      <w:fldSimple w:instr=" SEQ Table \* ARABIC \s 1 ">
+        <w:r>
+          <w:rPr>
+            <w:noProof/>
+          </w:rPr>
+          <w:t>4</w:t>
+        </w:r>
+      </w:fldSimple>
       <w:bookmarkEnd w:id="78"/>
       <w:r>
         <w:rPr>
@@ -15492,7 +15727,7 @@
       <w:pPr>
         <w:pStyle w:val="Heading2"/>
       </w:pPr>
-      <w:bookmarkStart w:id="79" w:name="_Toc437944109"/>
+      <w:bookmarkStart w:id="79" w:name="_Toc439062393"/>
       <w:r>
         <w:t>CodePurposeEnum Enumeration</w:t>
       </w:r>
@@ -15599,51 +15834,25 @@
       <w:r>
         <w:t xml:space="preserve">Table </w:t>
       </w:r>
-      <w:r>
-        <w:fldChar w:fldCharType="begin"/>
-      </w:r>
-      <w:r>
-        <w:instrText xml:space="preserve"> STYLEREF 1 \s </w:instrText>
-      </w:r>
-      <w:r>
-        <w:fldChar w:fldCharType="separate"/>
-      </w:r>
-      <w:r>
-        <w:rPr>
-          <w:noProof/>
-        </w:rPr>
-        <w:t>3</w:t>
-      </w:r>
-      <w:r>
-        <w:rPr>
-          <w:noProof/>
-        </w:rPr>
-        <w:fldChar w:fldCharType="end"/>
-      </w:r>
+      <w:fldSimple w:instr=" STYLEREF 1 \s ">
+        <w:r>
+          <w:rPr>
+            <w:noProof/>
+          </w:rPr>
+          <w:t>3</w:t>
+        </w:r>
+      </w:fldSimple>
       <w:r>
         <w:noBreakHyphen/>
       </w:r>
-      <w:r>
-        <w:fldChar w:fldCharType="begin"/>
-      </w:r>
-      <w:r>
-        <w:instrText xml:space="preserve"> SEQ Table \* ARABIC \s 1 </w:instrText>
-      </w:r>
-      <w:r>
-        <w:fldChar w:fldCharType="separate"/>
-      </w:r>
-      <w:r>
-        <w:rPr>
-          <w:noProof/>
-        </w:rPr>
-        <w:t>5</w:t>
-      </w:r>
-      <w:r>
-        <w:rPr>
-          <w:noProof/>
-        </w:rPr>
-        <w:fldChar w:fldCharType="end"/>
-      </w:r>
+      <w:fldSimple w:instr=" SEQ Table \* ARABIC \s 1 ">
+        <w:r>
+          <w:rPr>
+            <w:noProof/>
+          </w:rPr>
+          <w:t>5</w:t>
+        </w:r>
+      </w:fldSimple>
       <w:bookmarkEnd w:id="80"/>
       <w:r>
         <w:rPr>
@@ -16032,7 +16241,7 @@
       <w:pPr>
         <w:pStyle w:val="Heading2"/>
       </w:pPr>
-      <w:bookmarkStart w:id="81" w:name="_Toc437944110"/>
+      <w:bookmarkStart w:id="81" w:name="_Toc439062394"/>
       <w:r>
         <w:t>CodeLanguageEnum Enumeration</w:t>
       </w:r>
@@ -16139,51 +16348,25 @@
       <w:r>
         <w:t xml:space="preserve">Table </w:t>
       </w:r>
-      <w:r>
-        <w:fldChar w:fldCharType="begin"/>
-      </w:r>
-      <w:r>
-        <w:instrText xml:space="preserve"> STYLEREF 1 \s </w:instrText>
-      </w:r>
-      <w:r>
-        <w:fldChar w:fldCharType="separate"/>
-      </w:r>
-      <w:r>
-        <w:rPr>
-          <w:noProof/>
-        </w:rPr>
-        <w:t>3</w:t>
-      </w:r>
-      <w:r>
-        <w:rPr>
-          <w:noProof/>
-        </w:rPr>
-        <w:fldChar w:fldCharType="end"/>
-      </w:r>
+      <w:fldSimple w:instr=" STYLEREF 1 \s ">
+        <w:r>
+          <w:rPr>
+            <w:noProof/>
+          </w:rPr>
+          <w:t>3</w:t>
+        </w:r>
+      </w:fldSimple>
       <w:r>
         <w:noBreakHyphen/>
       </w:r>
-      <w:r>
-        <w:fldChar w:fldCharType="begin"/>
-      </w:r>
-      <w:r>
-        <w:instrText xml:space="preserve"> SEQ Table \* ARABIC \s 1 </w:instrText>
-      </w:r>
-      <w:r>
-        <w:fldChar w:fldCharType="separate"/>
-      </w:r>
-      <w:r>
-        <w:rPr>
-          <w:noProof/>
-        </w:rPr>
-        <w:t>6</w:t>
-      </w:r>
-      <w:r>
-        <w:rPr>
-          <w:noProof/>
-        </w:rPr>
-        <w:fldChar w:fldCharType="end"/>
-      </w:r>
+      <w:fldSimple w:instr=" SEQ Table \* ARABIC \s 1 ">
+        <w:r>
+          <w:rPr>
+            <w:noProof/>
+          </w:rPr>
+          <w:t>6</w:t>
+        </w:r>
+      </w:fldSimple>
       <w:bookmarkEnd w:id="82"/>
       <w:r>
         <w:rPr>
@@ -17230,7 +17413,7 @@
       <w:pPr>
         <w:pStyle w:val="Heading2"/>
       </w:pPr>
-      <w:bookmarkStart w:id="83" w:name="_Toc437944111"/>
+      <w:bookmarkStart w:id="83" w:name="_Toc439062395"/>
       <w:r>
         <w:t>ProcessorTypeEnum Enumeration</w:t>
       </w:r>
@@ -17330,51 +17513,25 @@
       <w:r>
         <w:t xml:space="preserve">Table </w:t>
       </w:r>
-      <w:r>
-        <w:fldChar w:fldCharType="begin"/>
-      </w:r>
-      <w:r>
-        <w:instrText xml:space="preserve"> STYLEREF 1 \s </w:instrText>
-      </w:r>
-      <w:r>
-        <w:fldChar w:fldCharType="separate"/>
-      </w:r>
-      <w:r>
-        <w:rPr>
-          <w:noProof/>
-        </w:rPr>
-        <w:t>3</w:t>
-      </w:r>
-      <w:r>
-        <w:rPr>
-          <w:noProof/>
-        </w:rPr>
-        <w:fldChar w:fldCharType="end"/>
-      </w:r>
+      <w:fldSimple w:instr=" STYLEREF 1 \s ">
+        <w:r>
+          <w:rPr>
+            <w:noProof/>
+          </w:rPr>
+          <w:t>3</w:t>
+        </w:r>
+      </w:fldSimple>
       <w:r>
         <w:noBreakHyphen/>
       </w:r>
-      <w:r>
-        <w:fldChar w:fldCharType="begin"/>
-      </w:r>
-      <w:r>
-        <w:instrText xml:space="preserve"> SEQ Table \* ARABIC \s 1 </w:instrText>
-      </w:r>
-      <w:r>
-        <w:fldChar w:fldCharType="separate"/>
-      </w:r>
-      <w:r>
-        <w:rPr>
-          <w:noProof/>
-        </w:rPr>
-        <w:t>7</w:t>
-      </w:r>
-      <w:r>
-        <w:rPr>
-          <w:noProof/>
-        </w:rPr>
-        <w:fldChar w:fldCharType="end"/>
-      </w:r>
+      <w:fldSimple w:instr=" SEQ Table \* ARABIC \s 1 ">
+        <w:r>
+          <w:rPr>
+            <w:noProof/>
+          </w:rPr>
+          <w:t>7</w:t>
+        </w:r>
+      </w:fldSimple>
       <w:bookmarkEnd w:id="84"/>
       <w:r>
         <w:rPr>
@@ -18068,13 +18225,13 @@
         <w:pStyle w:val="Heading1"/>
       </w:pPr>
       <w:bookmarkStart w:id="85" w:name="_Ref428537416"/>
-      <w:bookmarkStart w:id="86" w:name="_Toc437944112"/>
+      <w:bookmarkStart w:id="86" w:name="_Toc439062396"/>
       <w:r>
         <w:lastRenderedPageBreak/>
         <w:t>Conformance</w:t>
       </w:r>
-      <w:bookmarkEnd w:id="59"/>
-      <w:bookmarkEnd w:id="60"/>
+      <w:bookmarkEnd w:id="57"/>
+      <w:bookmarkEnd w:id="58"/>
       <w:bookmarkEnd w:id="85"/>
       <w:bookmarkEnd w:id="86"/>
     </w:p>
@@ -18121,7 +18278,7 @@
       <w:bookmarkStart w:id="87" w:name="_Toc85472897"/>
       <w:bookmarkStart w:id="88" w:name="_Toc287332012"/>
       <w:bookmarkStart w:id="89" w:name="_Toc409437264"/>
-      <w:bookmarkStart w:id="90" w:name="_Toc437944113"/>
+      <w:bookmarkStart w:id="90" w:name="_Toc439062397"/>
       <w:r>
         <w:lastRenderedPageBreak/>
         <w:t>Acknowledgments</w:t>
@@ -18135,9 +18292,11 @@
       <w:pPr>
         <w:spacing w:after="240"/>
       </w:pPr>
+      <w:proofErr w:type="gramStart"/>
       <w:r>
         <w:t>The following individuals have participated in the creation of this specification and are gratefully acknowledged:</w:t>
       </w:r>
+      <w:proofErr w:type="gramEnd"/>
     </w:p>
     <w:p>
       <w:pPr>
@@ -18185,7 +18344,15 @@
         <w:pStyle w:val="Contributor"/>
       </w:pPr>
       <w:r>
-        <w:t>Liron Schiff, Comilion (mobile) Ltd.</w:t>
+        <w:t xml:space="preserve">Liron Schiff, </w:t>
+      </w:r>
+      <w:proofErr w:type="spellStart"/>
+      <w:r>
+        <w:t>Comilion</w:t>
+      </w:r>
+      <w:proofErr w:type="spellEnd"/>
+      <w:r>
+        <w:t xml:space="preserve"> (mobile) Ltd.</w:t>
       </w:r>
     </w:p>
     <w:p>
@@ -18193,7 +18360,15 @@
         <w:pStyle w:val="Contributor"/>
       </w:pPr>
       <w:r>
-        <w:t>Jane Ginn, Cyber Threat Intelligence Network, Inc. (CTIN)</w:t>
+        <w:t xml:space="preserve">Jane </w:t>
+      </w:r>
+      <w:proofErr w:type="spellStart"/>
+      <w:r>
+        <w:t>Ginn</w:t>
+      </w:r>
+      <w:proofErr w:type="spellEnd"/>
+      <w:r>
+        <w:t>, Cyber Threat Intelligence Network, Inc. (CTIN)</w:t>
       </w:r>
     </w:p>
     <w:p>
@@ -18208,8 +18383,21 @@
       <w:pPr>
         <w:pStyle w:val="Contributor"/>
       </w:pPr>
-      <w:r>
-        <w:t>Ryusuke Masuoka, Fujitsu Limited</w:t>
+      <w:proofErr w:type="spellStart"/>
+      <w:r>
+        <w:t>Ryusuke</w:t>
+      </w:r>
+      <w:proofErr w:type="spellEnd"/>
+      <w:r>
+        <w:t xml:space="preserve"> </w:t>
+      </w:r>
+      <w:proofErr w:type="spellStart"/>
+      <w:r>
+        <w:t>Masuoka</w:t>
+      </w:r>
+      <w:proofErr w:type="spellEnd"/>
+      <w:r>
+        <w:t>, Fujitsu Limited</w:t>
       </w:r>
     </w:p>
     <w:p>
@@ -18225,7 +18413,15 @@
         <w:pStyle w:val="Contributor"/>
       </w:pPr>
       <w:r>
-        <w:t>Jason Keirstead, IBM</w:t>
+        <w:t xml:space="preserve">Jason </w:t>
+      </w:r>
+      <w:proofErr w:type="spellStart"/>
+      <w:r>
+        <w:t>Keirstead</w:t>
+      </w:r>
+      <w:proofErr w:type="spellEnd"/>
+      <w:r>
+        <w:t>, IBM</w:t>
       </w:r>
     </w:p>
     <w:p>
@@ -18233,7 +18429,15 @@
         <w:pStyle w:val="Contributor"/>
       </w:pPr>
       <w:r>
-        <w:t>Paul Martini, iboss, Inc.</w:t>
+        <w:t xml:space="preserve">Paul Martini, </w:t>
+      </w:r>
+      <w:proofErr w:type="spellStart"/>
+      <w:r>
+        <w:t>iboss</w:t>
+      </w:r>
+      <w:proofErr w:type="spellEnd"/>
+      <w:r>
+        <w:t>, Inc.</w:t>
       </w:r>
     </w:p>
     <w:p>
@@ -18241,15 +18445,36 @@
         <w:pStyle w:val="Contributor"/>
       </w:pPr>
       <w:r>
-        <w:t>Jerome Athias, Individual</w:t>
+        <w:t xml:space="preserve">Jerome </w:t>
+      </w:r>
+      <w:proofErr w:type="spellStart"/>
+      <w:r>
+        <w:t>Athias</w:t>
+      </w:r>
+      <w:proofErr w:type="spellEnd"/>
+      <w:r>
+        <w:t>, Individual</w:t>
       </w:r>
     </w:p>
     <w:p>
       <w:pPr>
         <w:pStyle w:val="Contributor"/>
       </w:pPr>
-      <w:r>
-        <w:t>Sanjiv Kalkar, Individual</w:t>
+      <w:proofErr w:type="spellStart"/>
+      <w:r>
+        <w:t>Sanjiv</w:t>
+      </w:r>
+      <w:proofErr w:type="spellEnd"/>
+      <w:r>
+        <w:t xml:space="preserve"> </w:t>
+      </w:r>
+      <w:proofErr w:type="spellStart"/>
+      <w:r>
+        <w:t>Kalkar</w:t>
+      </w:r>
+      <w:proofErr w:type="spellEnd"/>
+      <w:r>
+        <w:t>, Individual</w:t>
       </w:r>
     </w:p>
     <w:p>
@@ -18280,16 +18505,58 @@
       <w:pPr>
         <w:pStyle w:val="Contributor"/>
       </w:pPr>
-      <w:r>
-        <w:t>Wouter Bolsterlee, Intelworks BV</w:t>
+      <w:proofErr w:type="spellStart"/>
+      <w:r>
+        <w:t>Wouter</w:t>
+      </w:r>
+      <w:proofErr w:type="spellEnd"/>
+      <w:r>
+        <w:t xml:space="preserve"> </w:t>
+      </w:r>
+      <w:proofErr w:type="spellStart"/>
+      <w:r>
+        <w:t>Bolsterlee</w:t>
+      </w:r>
+      <w:proofErr w:type="spellEnd"/>
+      <w:r>
+        <w:t xml:space="preserve">, </w:t>
+      </w:r>
+      <w:proofErr w:type="spellStart"/>
+      <w:r>
+        <w:t>Intelworks</w:t>
+      </w:r>
+      <w:proofErr w:type="spellEnd"/>
+      <w:r>
+        <w:t xml:space="preserve"> BV</w:t>
       </w:r>
     </w:p>
     <w:p>
       <w:pPr>
         <w:pStyle w:val="Contributor"/>
       </w:pPr>
-      <w:r>
-        <w:t>Joep Gommers, Intelworks BV</w:t>
+      <w:proofErr w:type="spellStart"/>
+      <w:r>
+        <w:t>Joep</w:t>
+      </w:r>
+      <w:proofErr w:type="spellEnd"/>
+      <w:r>
+        <w:t xml:space="preserve"> </w:t>
+      </w:r>
+      <w:proofErr w:type="spellStart"/>
+      <w:r>
+        <w:t>Gommers</w:t>
+      </w:r>
+      <w:proofErr w:type="spellEnd"/>
+      <w:r>
+        <w:t xml:space="preserve">, </w:t>
+      </w:r>
+      <w:proofErr w:type="spellStart"/>
+      <w:r>
+        <w:t>Intelworks</w:t>
+      </w:r>
+      <w:proofErr w:type="spellEnd"/>
+      <w:r>
+        <w:t xml:space="preserve"> BV</w:t>
       </w:r>
     </w:p>
     <w:p>
@@ -18297,15 +18564,52 @@
         <w:pStyle w:val="Contributor"/>
       </w:pPr>
       <w:r>
-        <w:t>Sergey Polzunov, Intelworks BV</w:t>
+        <w:t xml:space="preserve">Sergey </w:t>
+      </w:r>
+      <w:proofErr w:type="spellStart"/>
+      <w:r>
+        <w:t>Polzunov</w:t>
+      </w:r>
+      <w:proofErr w:type="spellEnd"/>
+      <w:r>
+        <w:t xml:space="preserve">, </w:t>
+      </w:r>
+      <w:proofErr w:type="spellStart"/>
+      <w:r>
+        <w:t>Intelworks</w:t>
+      </w:r>
+      <w:proofErr w:type="spellEnd"/>
+      <w:r>
+        <w:t xml:space="preserve"> BV</w:t>
       </w:r>
     </w:p>
     <w:p>
       <w:pPr>
         <w:pStyle w:val="Contributor"/>
       </w:pPr>
-      <w:r>
-        <w:t>Rutger Prins, Intelworks BV</w:t>
+      <w:proofErr w:type="spellStart"/>
+      <w:r>
+        <w:t>Rutger</w:t>
+      </w:r>
+      <w:proofErr w:type="spellEnd"/>
+      <w:r>
+        <w:t xml:space="preserve"> </w:t>
+      </w:r>
+      <w:proofErr w:type="spellStart"/>
+      <w:r>
+        <w:t>Prins</w:t>
+      </w:r>
+      <w:proofErr w:type="spellEnd"/>
+      <w:r>
+        <w:t xml:space="preserve">, </w:t>
+      </w:r>
+      <w:proofErr w:type="spellStart"/>
+      <w:r>
+        <w:t>Intelworks</w:t>
+      </w:r>
+      <w:proofErr w:type="spellEnd"/>
+      <w:r>
+        <w:t xml:space="preserve"> BV</w:t>
       </w:r>
     </w:p>
     <w:p>
@@ -18313,7 +18617,23 @@
         <w:pStyle w:val="Contributor"/>
       </w:pPr>
       <w:r>
-        <w:t>Andrei Sîrghi, Intelworks BV</w:t>
+        <w:t xml:space="preserve">Andrei </w:t>
+      </w:r>
+      <w:proofErr w:type="spellStart"/>
+      <w:r>
+        <w:t>Sîrghi</w:t>
+      </w:r>
+      <w:proofErr w:type="spellEnd"/>
+      <w:r>
+        <w:t xml:space="preserve">, </w:t>
+      </w:r>
+      <w:proofErr w:type="spellStart"/>
+      <w:r>
+        <w:t>Intelworks</w:t>
+      </w:r>
+      <w:proofErr w:type="spellEnd"/>
+      <w:r>
+        <w:t xml:space="preserve"> BV</w:t>
       </w:r>
     </w:p>
     <w:p>
@@ -18377,7 +18697,15 @@
         <w:pStyle w:val="Contributor"/>
       </w:pPr>
       <w:r>
-        <w:t>Takahiro Kakumaru, NEC Corporation</w:t>
+        <w:t xml:space="preserve">Takahiro </w:t>
+      </w:r>
+      <w:proofErr w:type="spellStart"/>
+      <w:r>
+        <w:t>Kakumaru</w:t>
+      </w:r>
+      <w:proofErr w:type="spellEnd"/>
+      <w:r>
+        <w:t>, NEC Corporation</w:t>
       </w:r>
     </w:p>
     <w:p>
@@ -18409,15 +18737,36 @@
         <w:pStyle w:val="Contributor"/>
       </w:pPr>
       <w:r>
-        <w:t>Igor Baikalov, Securonix</w:t>
-      </w:r>
+        <w:t xml:space="preserve">Igor </w:t>
+      </w:r>
+      <w:proofErr w:type="spellStart"/>
+      <w:r>
+        <w:t>Baikalov</w:t>
+      </w:r>
+      <w:proofErr w:type="spellEnd"/>
+      <w:r>
+        <w:t xml:space="preserve">, </w:t>
+      </w:r>
+      <w:proofErr w:type="spellStart"/>
+      <w:r>
+        <w:t>Securonix</w:t>
+      </w:r>
+      <w:proofErr w:type="spellEnd"/>
     </w:p>
     <w:p>
       <w:pPr>
         <w:pStyle w:val="Contributor"/>
       </w:pPr>
       <w:r>
-        <w:t>Bernd Grobauer, Siemens AG</w:t>
+        <w:t xml:space="preserve">Bernd </w:t>
+      </w:r>
+      <w:proofErr w:type="spellStart"/>
+      <w:r>
+        <w:t>Grobauer</w:t>
+      </w:r>
+      <w:proofErr w:type="spellEnd"/>
+      <w:r>
+        <w:t>, Siemens AG</w:t>
       </w:r>
     </w:p>
     <w:p>
@@ -18481,7 +18830,7 @@
       <w:bookmarkStart w:id="91" w:name="_Toc85472898"/>
       <w:bookmarkStart w:id="92" w:name="_Toc287332014"/>
       <w:bookmarkStart w:id="93" w:name="_Toc409437269"/>
-      <w:bookmarkStart w:id="94" w:name="_Toc437944114"/>
+      <w:bookmarkStart w:id="94" w:name="_Toc439062398"/>
       <w:r>
         <w:lastRenderedPageBreak/>
         <w:t>Revision History</w:t>
@@ -18872,7 +19221,7 @@
         <w:sz w:val="16"/>
         <w:szCs w:val="16"/>
       </w:rPr>
-      <w:t>8</w:t>
+      <w:t>10</w:t>
     </w:r>
     <w:r>
       <w:rPr>
@@ -19117,7 +19466,7 @@
         <w:sz w:val="16"/>
         <w:szCs w:val="16"/>
       </w:rPr>
-      <w:t>21</w:t>
+      <w:t>15</w:t>
     </w:r>
     <w:r>
       <w:rPr>
@@ -21731,7 +22080,7 @@
 </file>
 
 <file path=customXml/itemProps1.xml><?xml version="1.0" encoding="utf-8"?>
-<ds:datastoreItem xmlns:ds="http://schemas.openxmlformats.org/officeDocument/2006/customXml" ds:itemID="{06B8FDCA-6B8D-49C4-9FB0-DE157BF644D7}">
+<ds:datastoreItem xmlns:ds="http://schemas.openxmlformats.org/officeDocument/2006/customXml" ds:itemID="{258ECC0E-D382-440E-BD93-7A68A041E97F}">
   <ds:schemaRefs>
     <ds:schemaRef ds:uri="http://schemas.openxmlformats.org/officeDocument/2006/bibliography"/>
   </ds:schemaRefs>

</xml_diff>